<commit_message>
update doc with some state machine diagrams
</commit_message>
<xml_diff>
--- a/Doc/Wetterstation.docx
+++ b/Doc/Wetterstation.docx
@@ -122,7 +122,21 @@
         <w:rPr>
           <w:lang w:val="de-DE"/>
         </w:rPr>
-        <w:t>Die Aufgabe besteht in der Realisierung einer alltagstauglichen Wetterstation mit IoT-Features (z.B. Senden der Wetterdaten und mobile Devices) mit DIY-Mitteln.</w:t>
+        <w:t xml:space="preserve">Die Aufgabe besteht in der Realisierung einer alltagstauglichen Wetterstation mit </w:t>
+      </w:r>
+      <w:proofErr w:type="spellStart"/>
+      <w:r>
+        <w:rPr>
+          <w:lang w:val="de-DE"/>
+        </w:rPr>
+        <w:t>IoT</w:t>
+      </w:r>
+      <w:proofErr w:type="spellEnd"/>
+      <w:r>
+        <w:rPr>
+          <w:lang w:val="de-DE"/>
+        </w:rPr>
+        <w:t>-Features (z.B. Senden der Wetterdaten und mobile Devices) mit DIY-Mitteln.</w:t>
       </w:r>
     </w:p>
     <w:p>
@@ -3202,12 +3216,14 @@
       </w:pPr>
       <w:bookmarkStart w:id="4" w:name="_stakeholder"/>
       <w:bookmarkEnd w:id="4"/>
+      <w:proofErr w:type="spellStart"/>
       <w:r>
         <w:rPr>
           <w:lang w:val="de-DE"/>
         </w:rPr>
         <w:t>Stakeholder</w:t>
       </w:r>
+      <w:proofErr w:type="spellEnd"/>
     </w:p>
     <w:tbl>
       <w:tblPr>
@@ -3215,8 +3231,8 @@
         <w:tblLook w:val="04A0"/>
       </w:tblPr>
       <w:tblGrid>
-        <w:gridCol w:w="3048"/>
-        <w:gridCol w:w="5069"/>
+        <w:gridCol w:w="3018"/>
+        <w:gridCol w:w="5099"/>
       </w:tblGrid>
       <w:tr>
         <w:tc>
@@ -3231,9 +3247,11 @@
             <w:pPr>
               <w:pStyle w:val="Compact"/>
             </w:pPr>
+            <w:proofErr w:type="spellStart"/>
             <w:r>
               <w:t>Rolle</w:t>
             </w:r>
+            <w:proofErr w:type="spellEnd"/>
           </w:p>
         </w:tc>
         <w:tc>
@@ -3248,8 +3266,21 @@
             <w:pPr>
               <w:pStyle w:val="Compact"/>
             </w:pPr>
+            <w:proofErr w:type="spellStart"/>
             <w:r>
-              <w:t>Erwartungshaltung (an die Dokumention)</w:t>
+              <w:t>Erwartungshaltung</w:t>
+            </w:r>
+            <w:proofErr w:type="spellEnd"/>
+            <w:r>
+              <w:t xml:space="preserve"> (an die </w:t>
+            </w:r>
+            <w:proofErr w:type="spellStart"/>
+            <w:r>
+              <w:t>Dokumention</w:t>
+            </w:r>
+            <w:proofErr w:type="spellEnd"/>
+            <w:r>
+              <w:t>)</w:t>
             </w:r>
           </w:p>
         </w:tc>
@@ -3265,12 +3296,14 @@
                 <w:i/>
               </w:rPr>
             </w:pPr>
+            <w:proofErr w:type="spellStart"/>
             <w:r>
               <w:rPr>
                 <w:i/>
               </w:rPr>
               <w:t>Entwickler</w:t>
             </w:r>
+            <w:proofErr w:type="spellEnd"/>
           </w:p>
         </w:tc>
         <w:tc>
@@ -3283,12 +3316,56 @@
                 <w:i/>
               </w:rPr>
             </w:pPr>
+            <w:proofErr w:type="spellStart"/>
             <w:r>
               <w:rPr>
                 <w:i/>
               </w:rPr>
-              <w:t>Bearbeiten, Verstehen, Nachlesen, Entwicklung</w:t>
+              <w:t>Bearbeiten</w:t>
             </w:r>
+            <w:proofErr w:type="spellEnd"/>
+            <w:r>
+              <w:rPr>
+                <w:i/>
+              </w:rPr>
+              <w:t xml:space="preserve">, </w:t>
+            </w:r>
+            <w:proofErr w:type="spellStart"/>
+            <w:r>
+              <w:rPr>
+                <w:i/>
+              </w:rPr>
+              <w:t>Verstehen</w:t>
+            </w:r>
+            <w:proofErr w:type="spellEnd"/>
+            <w:r>
+              <w:rPr>
+                <w:i/>
+              </w:rPr>
+              <w:t xml:space="preserve">, </w:t>
+            </w:r>
+            <w:proofErr w:type="spellStart"/>
+            <w:r>
+              <w:rPr>
+                <w:i/>
+              </w:rPr>
+              <w:t>Nachlesen</w:t>
+            </w:r>
+            <w:proofErr w:type="spellEnd"/>
+            <w:r>
+              <w:rPr>
+                <w:i/>
+              </w:rPr>
+              <w:t xml:space="preserve">, </w:t>
+            </w:r>
+            <w:proofErr w:type="spellStart"/>
+            <w:r>
+              <w:rPr>
+                <w:i/>
+              </w:rPr>
+              <w:t>Entwicklung</w:t>
+            </w:r>
+            <w:proofErr w:type="spellEnd"/>
           </w:p>
         </w:tc>
       </w:tr>
@@ -3371,16 +3448,236 @@
           </w:p>
         </w:tc>
       </w:tr>
+      <w:tr>
+        <w:tc>
+          <w:tcPr>
+            <w:tcW w:w="0" w:type="auto"/>
+            <w:tcBorders>
+              <w:bottom w:val="single" w:sz="4" w:space="0" w:color="auto"/>
+            </w:tcBorders>
+          </w:tcPr>
+          <w:p>
+            <w:pPr>
+              <w:rPr>
+                <w:i/>
+                <w:lang w:val="de-DE"/>
+              </w:rPr>
+            </w:pPr>
+            <w:bookmarkStart w:id="5" w:name="section-architecture-constraints"/>
+            <w:bookmarkEnd w:id="5"/>
+            <w:r>
+              <w:rPr>
+                <w:i/>
+                <w:lang w:val="de-DE"/>
+              </w:rPr>
+              <w:t>Rolle</w:t>
+            </w:r>
+          </w:p>
+        </w:tc>
+        <w:tc>
+          <w:tcPr>
+            <w:tcW w:w="0" w:type="auto"/>
+            <w:tcBorders>
+              <w:bottom w:val="single" w:sz="4" w:space="0" w:color="auto"/>
+            </w:tcBorders>
+          </w:tcPr>
+          <w:p>
+            <w:pPr>
+              <w:rPr>
+                <w:i/>
+                <w:lang w:val="de-DE"/>
+              </w:rPr>
+            </w:pPr>
+            <w:r>
+              <w:rPr>
+                <w:i/>
+                <w:lang w:val="de-DE"/>
+              </w:rPr>
+              <w:t xml:space="preserve">Erwartungshaltung (an </w:t>
+            </w:r>
+            <w:r>
+              <w:rPr>
+                <w:i/>
+                <w:lang w:val="de-DE"/>
+              </w:rPr>
+              <w:t>das Produkt</w:t>
+            </w:r>
+            <w:r>
+              <w:rPr>
+                <w:i/>
+                <w:lang w:val="de-DE"/>
+              </w:rPr>
+              <w:t>)</w:t>
+            </w:r>
+          </w:p>
+        </w:tc>
+      </w:tr>
+      <w:tr>
+        <w:tc>
+          <w:tcPr>
+            <w:tcW w:w="0" w:type="auto"/>
+            <w:tcBorders>
+              <w:top w:val="single" w:sz="4" w:space="0" w:color="auto"/>
+            </w:tcBorders>
+          </w:tcPr>
+          <w:p>
+            <w:pPr>
+              <w:rPr>
+                <w:i/>
+                <w:lang w:val="de-DE"/>
+              </w:rPr>
+            </w:pPr>
+            <w:r>
+              <w:rPr>
+                <w:i/>
+                <w:lang w:val="de-DE"/>
+              </w:rPr>
+              <w:t>Entwickler</w:t>
+            </w:r>
+          </w:p>
+        </w:tc>
+        <w:tc>
+          <w:tcPr>
+            <w:tcW w:w="0" w:type="auto"/>
+            <w:tcBorders>
+              <w:top w:val="single" w:sz="4" w:space="0" w:color="auto"/>
+            </w:tcBorders>
+          </w:tcPr>
+          <w:p>
+            <w:pPr>
+              <w:rPr>
+                <w:i/>
+                <w:lang w:val="de-DE"/>
+              </w:rPr>
+            </w:pPr>
+            <w:r>
+              <w:rPr>
+                <w:i/>
+                <w:lang w:val="de-DE"/>
+              </w:rPr>
+              <w:t>B</w:t>
+            </w:r>
+            <w:r>
+              <w:rPr>
+                <w:i/>
+                <w:lang w:val="de-DE"/>
+              </w:rPr>
+              <w:t xml:space="preserve">earbeiten, Verstehen, </w:t>
+            </w:r>
+            <w:r>
+              <w:rPr>
+                <w:i/>
+                <w:lang w:val="de-DE"/>
+              </w:rPr>
+              <w:t xml:space="preserve"> Entwicklung</w:t>
+            </w:r>
+            <w:r>
+              <w:rPr>
+                <w:i/>
+                <w:lang w:val="de-DE"/>
+              </w:rPr>
+              <w:t>, Anwenden</w:t>
+            </w:r>
+          </w:p>
+        </w:tc>
+      </w:tr>
+      <w:tr>
+        <w:tc>
+          <w:tcPr>
+            <w:tcW w:w="0" w:type="auto"/>
+          </w:tcPr>
+          <w:p>
+            <w:pPr>
+              <w:rPr>
+                <w:i/>
+                <w:lang w:val="de-DE"/>
+              </w:rPr>
+            </w:pPr>
+            <w:r>
+              <w:rPr>
+                <w:i/>
+                <w:lang w:val="de-DE"/>
+              </w:rPr>
+              <w:t>Familie, Freunde, Bekannte</w:t>
+            </w:r>
+          </w:p>
+          <w:p>
+            <w:pPr>
+              <w:rPr>
+                <w:i/>
+                <w:lang w:val="de-DE"/>
+              </w:rPr>
+            </w:pPr>
+            <w:r>
+              <w:rPr>
+                <w:i/>
+                <w:lang w:val="de-DE"/>
+              </w:rPr>
+              <w:t>Hobbyist, DIY</w:t>
+            </w:r>
+          </w:p>
+        </w:tc>
+        <w:tc>
+          <w:tcPr>
+            <w:tcW w:w="0" w:type="auto"/>
+          </w:tcPr>
+          <w:p>
+            <w:pPr>
+              <w:rPr>
+                <w:i/>
+                <w:lang w:val="de-DE"/>
+              </w:rPr>
+            </w:pPr>
+            <w:r>
+              <w:rPr>
+                <w:i/>
+                <w:lang w:val="de-DE"/>
+              </w:rPr>
+              <w:t>Anwenden</w:t>
+            </w:r>
+          </w:p>
+          <w:p>
+            <w:pPr>
+              <w:rPr>
+                <w:i/>
+                <w:lang w:val="de-DE"/>
+              </w:rPr>
+            </w:pPr>
+            <w:r>
+              <w:rPr>
+                <w:i/>
+                <w:lang w:val="de-DE"/>
+              </w:rPr>
+              <w:t xml:space="preserve">Verstehen, </w:t>
+            </w:r>
+            <w:r>
+              <w:rPr>
+                <w:i/>
+                <w:lang w:val="de-DE"/>
+              </w:rPr>
+              <w:t>Nachbauen, Anwenden</w:t>
+            </w:r>
+          </w:p>
+        </w:tc>
+      </w:tr>
     </w:tbl>
     <w:p>
       <w:pPr>
         <w:pStyle w:val="Heading1"/>
-      </w:pPr>
-      <w:bookmarkStart w:id="5" w:name="section-architecture-constraints"/>
-      <w:bookmarkEnd w:id="5"/>
+        <w:rPr>
+          <w:lang w:val="de-DE"/>
+        </w:rPr>
+      </w:pPr>
+    </w:p>
+    <w:p>
+      <w:pPr>
+        <w:pStyle w:val="Heading1"/>
+      </w:pPr>
+      <w:proofErr w:type="spellStart"/>
       <w:r>
         <w:t>Randbedingungen</w:t>
       </w:r>
+      <w:proofErr w:type="spellEnd"/>
     </w:p>
     <w:p>
       <w:pPr>
@@ -3389,12 +3686,14 @@
           <w:u w:val="single"/>
         </w:rPr>
       </w:pPr>
+      <w:proofErr w:type="spellStart"/>
       <w:r>
         <w:rPr>
           <w:u w:val="single"/>
         </w:rPr>
         <w:t>Technisch</w:t>
       </w:r>
+      <w:proofErr w:type="spellEnd"/>
     </w:p>
     <w:p>
       <w:pPr>
@@ -3498,7 +3797,7 @@
             <v:path o:extrusionok="f" gradientshapeok="t" o:connecttype="rect"/>
             <o:lock v:ext="edit" aspectratio="t"/>
           </v:shapetype>
-          <v:shape id="_x0000_i1025" type="#_x0000_t75" style="width:469.65pt;height:352.45pt">
+          <v:shape id="_x0000_i1025" type="#_x0000_t75" style="width:469.55pt;height:351.85pt">
             <v:imagedata r:id="rId8" o:title="20171229_221758"/>
           </v:shape>
         </w:pict>
@@ -3522,14 +3821,23 @@
       <w:pPr>
         <w:pStyle w:val="FirstParagraph"/>
         <w:rPr>
-          <w:lang w:val="de-DE"/>
-        </w:rPr>
-      </w:pPr>
-      <w:r>
-        <w:rPr>
           <w:b/>
           <w:lang w:val="de-DE"/>
         </w:rPr>
+      </w:pPr>
+    </w:p>
+    <w:p>
+      <w:pPr>
+        <w:pStyle w:val="FirstParagraph"/>
+        <w:rPr>
+          <w:lang w:val="de-DE"/>
+        </w:rPr>
+      </w:pPr>
+      <w:r>
+        <w:rPr>
+          <w:b/>
+          <w:lang w:val="de-DE"/>
+        </w:rPr>
         <w:t>Inhalt.</w:t>
       </w:r>
     </w:p>
@@ -3629,6 +3937,7 @@
         <w:rPr>
           <w:lang w:val="de-DE"/>
         </w:rPr>
+        <w:lastRenderedPageBreak/>
         <w:t>Alternativ oder ergänzend können Sie eine Tabelle verwenden. Der Titel gibt den Namen Ihres Systems wieder; die drei Spalten sind: Kommunikationspartner, Eingabe, Ausgabe.</w:t>
       </w:r>
     </w:p>
@@ -3644,7 +3953,6 @@
           <w:b/>
           <w:lang w:val="de-DE"/>
         </w:rPr>
-        <w:lastRenderedPageBreak/>
         <w:t>&lt;Diagramm und/oder Tabelle&gt;</w:t>
       </w:r>
     </w:p>
@@ -3707,6 +4015,7 @@
         </w:rPr>
         <w:t>Technische Schnittstellen (Kanäle, Übertragungsmedien) zwischen dem System und seiner Umwelt. Zusätzlich eine Erklärung (</w:t>
       </w:r>
+      <w:proofErr w:type="spellStart"/>
       <w:r>
         <w:rPr>
           <w:i/>
@@ -3714,6 +4023,7 @@
         </w:rPr>
         <w:t>mapping</w:t>
       </w:r>
+      <w:proofErr w:type="spellEnd"/>
       <w:r>
         <w:rPr>
           <w:lang w:val="de-DE"/>
@@ -3747,7 +4057,21 @@
         <w:rPr>
           <w:lang w:val="de-DE"/>
         </w:rPr>
-        <w:t>Viele Stakeholder treffen Architekturentscheidungen auf Basis der technischen Schnittstellen des Systems zu seinem Kontext.</w:t>
+        <w:t xml:space="preserve">Viele </w:t>
+      </w:r>
+      <w:proofErr w:type="spellStart"/>
+      <w:r>
+        <w:rPr>
+          <w:lang w:val="de-DE"/>
+        </w:rPr>
+        <w:t>Stakeholder</w:t>
+      </w:r>
+      <w:proofErr w:type="spellEnd"/>
+      <w:r>
+        <w:rPr>
+          <w:lang w:val="de-DE"/>
+        </w:rPr>
+        <w:t xml:space="preserve"> treffen Architekturentscheidungen auf Basis der technischen Schnittstellen des Systems zu seinem Kontext.</w:t>
       </w:r>
     </w:p>
     <w:p>
@@ -3790,7 +4114,21 @@
         <w:rPr>
           <w:lang w:val="de-DE"/>
         </w:rPr>
-        <w:t>Beispielsweise UML Deployment-Diagramme mit den Kanälen zu Nachbarsystemen, begleitet von einer Tabelle, die Kanäle auf Ein-/Ausgaben abbildet.</w:t>
+        <w:t xml:space="preserve">Beispielsweise UML </w:t>
+      </w:r>
+      <w:proofErr w:type="spellStart"/>
+      <w:r>
+        <w:rPr>
+          <w:lang w:val="de-DE"/>
+        </w:rPr>
+        <w:t>Deployment</w:t>
+      </w:r>
+      <w:proofErr w:type="spellEnd"/>
+      <w:r>
+        <w:rPr>
+          <w:lang w:val="de-DE"/>
+        </w:rPr>
+        <w:t>-Diagramme mit den Kanälen zu Nachbarsystemen, begleitet von einer Tabelle, die Kanäle auf Ein-/Ausgaben abbildet.</w:t>
       </w:r>
     </w:p>
     <w:p>
@@ -3879,8 +4217,21 @@
         </w:rPr>
         <w:t xml:space="preserve">Kurzer Überblick über die grundlegenden Entscheidungen und Lösungsansätze, die Entwurf und Implementierung des Systems prägen. </w:t>
       </w:r>
-      <w:r>
-        <w:t>Hierzu gehören:</w:t>
+      <w:proofErr w:type="spellStart"/>
+      <w:r>
+        <w:t>Hierzu</w:t>
+      </w:r>
+      <w:proofErr w:type="spellEnd"/>
+      <w:r>
+        <w:t xml:space="preserve"> </w:t>
+      </w:r>
+      <w:proofErr w:type="spellStart"/>
+      <w:r>
+        <w:t>gehören</w:t>
+      </w:r>
+      <w:proofErr w:type="spellEnd"/>
+      <w:r>
+        <w:t>:</w:t>
       </w:r>
     </w:p>
     <w:p>
@@ -3890,9 +4241,11 @@
           <w:numId w:val="6"/>
         </w:numPr>
       </w:pPr>
+      <w:proofErr w:type="spellStart"/>
       <w:r>
         <w:t>Technologieentscheidungen</w:t>
       </w:r>
+      <w:proofErr w:type="spellEnd"/>
     </w:p>
     <w:p>
       <w:pPr>
@@ -3942,7 +4295,21 @@
         <w:rPr>
           <w:lang w:val="de-DE"/>
         </w:rPr>
-        <w:t>relevante organisatorische Entscheidungen, beispielsweise für bestimmte Entwicklungsprozesse oder Delegation bestimmter Aufgaben an andere Stakeholder.</w:t>
+        <w:t xml:space="preserve">relevante organisatorische Entscheidungen, beispielsweise für bestimmte Entwicklungsprozesse oder Delegation bestimmter Aufgaben an andere </w:t>
+      </w:r>
+      <w:proofErr w:type="spellStart"/>
+      <w:r>
+        <w:rPr>
+          <w:lang w:val="de-DE"/>
+        </w:rPr>
+        <w:t>Stakeholder</w:t>
+      </w:r>
+      <w:proofErr w:type="spellEnd"/>
+      <w:r>
+        <w:rPr>
+          <w:lang w:val="de-DE"/>
+        </w:rPr>
+        <w:t>.</w:t>
       </w:r>
     </w:p>
     <w:p>
@@ -3971,6 +4338,7 @@
         <w:rPr>
           <w:lang w:val="de-DE"/>
         </w:rPr>
+        <w:lastRenderedPageBreak/>
         <w:t>Diese allerwichtigsten Entscheidungen bilden wesentliche „Eckpfeiler“ der Architektur. Von ihnen hängen meistens viele weitere Entscheidungen oder Implementierungsregeln ab.</w:t>
       </w:r>
     </w:p>
@@ -3986,35 +4354,389 @@
           <w:b/>
           <w:lang w:val="de-DE"/>
         </w:rPr>
+        <w:t>Form.</w:t>
+      </w:r>
+    </w:p>
+    <w:p>
+      <w:pPr>
+        <w:pStyle w:val="Textkrper"/>
+        <w:rPr>
+          <w:lang w:val="de-DE"/>
+        </w:rPr>
+      </w:pPr>
+      <w:r>
+        <w:rPr>
+          <w:lang w:val="de-DE"/>
+        </w:rPr>
+        <w:t xml:space="preserve">Fassen Sie die zentralen Entwurfsentscheidungen </w:t>
+      </w:r>
+      <w:r>
+        <w:rPr>
+          <w:b/>
+          <w:lang w:val="de-DE"/>
+        </w:rPr>
+        <w:t>kurz</w:t>
+      </w:r>
+      <w:r>
+        <w:rPr>
+          <w:lang w:val="de-DE"/>
+        </w:rPr>
+        <w:t xml:space="preserve"> zusammen. Motivieren Sie ausgehend von Aufgabenstellung, Qualitätszielen und Randbedingungen, was Sie entschieden haben und warum Sie so entschieden haben. Verweisen Sie eher auf weitere Ausführungen in Folgeabschnitten.</w:t>
+      </w:r>
+    </w:p>
+    <w:p>
+      <w:pPr>
+        <w:pStyle w:val="Textkrper"/>
+        <w:rPr>
+          <w:lang w:val="de-DE"/>
+        </w:rPr>
+      </w:pPr>
+    </w:p>
+    <w:p>
+      <w:pPr>
+        <w:pStyle w:val="Textkrper"/>
+        <w:jc w:val="center"/>
+        <w:rPr>
+          <w:lang w:val="de-DE"/>
+        </w:rPr>
+      </w:pPr>
+      <w:r>
+        <w:rPr>
+          <w:lang w:val="de-DE"/>
+        </w:rPr>
         <w:lastRenderedPageBreak/>
-        <w:t>Form.</w:t>
-      </w:r>
-    </w:p>
-    <w:p>
-      <w:pPr>
-        <w:pStyle w:val="Textkrper"/>
-        <w:rPr>
-          <w:lang w:val="de-DE"/>
-        </w:rPr>
-      </w:pPr>
-      <w:r>
-        <w:rPr>
-          <w:lang w:val="de-DE"/>
-        </w:rPr>
-        <w:t xml:space="preserve">Fassen Sie die zentralen Entwurfsentscheidungen </w:t>
-      </w:r>
-      <w:r>
-        <w:rPr>
-          <w:b/>
-          <w:lang w:val="de-DE"/>
-        </w:rPr>
-        <w:t>kurz</w:t>
-      </w:r>
-      <w:r>
-        <w:rPr>
-          <w:lang w:val="de-DE"/>
-        </w:rPr>
-        <w:t xml:space="preserve"> zusammen. Motivieren Sie ausgehend von Aufgabenstellung, Qualitätszielen und Randbedingungen, was Sie entschieden haben und warum Sie so entschieden haben. Verweisen Sie eher auf weitere Ausführungen in Folgeabschnitten.</w:t>
+        <w:pict>
+          <v:shape id="_x0000_i1027" type="#_x0000_t75" style="width:371.25pt;height:663.65pt">
+            <v:imagedata r:id="rId9" o:title="stm_system"/>
+          </v:shape>
+        </w:pict>
+      </w:r>
+    </w:p>
+    <w:p>
+      <w:pPr>
+        <w:pStyle w:val="Textkrper"/>
+        <w:rPr>
+          <w:lang w:val="de-DE"/>
+        </w:rPr>
+      </w:pPr>
+      <w:proofErr w:type="spellStart"/>
+      <w:r>
+        <w:rPr>
+          <w:lang w:val="de-DE"/>
+        </w:rPr>
+        <w:lastRenderedPageBreak/>
+        <w:t>Unpowered</w:t>
+      </w:r>
+      <w:proofErr w:type="spellEnd"/>
+      <w:r>
+        <w:rPr>
+          <w:lang w:val="de-DE"/>
+        </w:rPr>
+        <w:t xml:space="preserve">: Das System wird nicht mit Energie versorgt. </w:t>
+      </w:r>
+      <w:r>
+        <w:rPr>
+          <w:lang w:val="de-DE"/>
+        </w:rPr>
+        <w:t>Keine Funktionen verfügbar.</w:t>
+      </w:r>
+    </w:p>
+    <w:p>
+      <w:pPr>
+        <w:pStyle w:val="Textkrper"/>
+        <w:rPr>
+          <w:lang w:val="de-DE"/>
+        </w:rPr>
+      </w:pPr>
+      <w:proofErr w:type="spellStart"/>
+      <w:r>
+        <w:rPr>
+          <w:lang w:val="de-DE"/>
+        </w:rPr>
+        <w:t>Deep</w:t>
+      </w:r>
+      <w:proofErr w:type="spellEnd"/>
+      <w:r>
+        <w:rPr>
+          <w:lang w:val="de-DE"/>
+        </w:rPr>
+        <w:t xml:space="preserve"> </w:t>
+      </w:r>
+      <w:proofErr w:type="spellStart"/>
+      <w:r>
+        <w:rPr>
+          <w:lang w:val="de-DE"/>
+        </w:rPr>
+        <w:t>Sleep</w:t>
+      </w:r>
+      <w:proofErr w:type="spellEnd"/>
+      <w:r>
+        <w:rPr>
+          <w:lang w:val="de-DE"/>
+        </w:rPr>
+        <w:t xml:space="preserve">: Der </w:t>
+      </w:r>
+      <w:proofErr w:type="spellStart"/>
+      <w:r>
+        <w:rPr>
+          <w:lang w:val="de-DE"/>
+        </w:rPr>
+        <w:t>Microcontroller</w:t>
+      </w:r>
+      <w:proofErr w:type="spellEnd"/>
+      <w:r>
+        <w:rPr>
+          <w:lang w:val="de-DE"/>
+        </w:rPr>
+        <w:t xml:space="preserve"> ist im „</w:t>
+      </w:r>
+      <w:proofErr w:type="spellStart"/>
+      <w:r>
+        <w:rPr>
+          <w:lang w:val="de-DE"/>
+        </w:rPr>
+        <w:t>Deep</w:t>
+      </w:r>
+      <w:proofErr w:type="spellEnd"/>
+      <w:r>
+        <w:rPr>
+          <w:lang w:val="de-DE"/>
+        </w:rPr>
+        <w:t xml:space="preserve"> </w:t>
+      </w:r>
+      <w:proofErr w:type="spellStart"/>
+      <w:r>
+        <w:rPr>
+          <w:lang w:val="de-DE"/>
+        </w:rPr>
+        <w:t>Sleep</w:t>
+      </w:r>
+      <w:proofErr w:type="spellEnd"/>
+      <w:r>
+        <w:rPr>
+          <w:lang w:val="de-DE"/>
+        </w:rPr>
+        <w:t xml:space="preserve">“, verbraucht minimale Energie und lässt einen </w:t>
+      </w:r>
+      <w:proofErr w:type="spellStart"/>
+      <w:r>
+        <w:rPr>
+          <w:lang w:val="de-DE"/>
+        </w:rPr>
+        <w:t>Timer</w:t>
+      </w:r>
+      <w:proofErr w:type="spellEnd"/>
+      <w:r>
+        <w:rPr>
+          <w:lang w:val="de-DE"/>
+        </w:rPr>
+        <w:t xml:space="preserve"> zum Aufwachen laufen. Die Spannungsversorgung der </w:t>
+      </w:r>
+      <w:proofErr w:type="spellStart"/>
+      <w:r>
+        <w:rPr>
+          <w:lang w:val="de-DE"/>
+        </w:rPr>
+        <w:t>Sensorik</w:t>
+      </w:r>
+      <w:proofErr w:type="spellEnd"/>
+      <w:r>
+        <w:rPr>
+          <w:lang w:val="de-DE"/>
+        </w:rPr>
+        <w:t xml:space="preserve"> ist unterbrochen. Nur Aufwachen über </w:t>
+      </w:r>
+      <w:proofErr w:type="spellStart"/>
+      <w:r>
+        <w:rPr>
+          <w:lang w:val="de-DE"/>
+        </w:rPr>
+        <w:t>Timer</w:t>
+      </w:r>
+      <w:proofErr w:type="spellEnd"/>
+      <w:r>
+        <w:rPr>
+          <w:lang w:val="de-DE"/>
+        </w:rPr>
+        <w:t xml:space="preserve"> oder Betätigung des Taster 1 verfügbar.</w:t>
+      </w:r>
+    </w:p>
+    <w:p>
+      <w:pPr>
+        <w:pStyle w:val="Textkrper"/>
+        <w:rPr>
+          <w:lang w:val="de-DE"/>
+        </w:rPr>
+      </w:pPr>
+      <w:r>
+        <w:rPr>
+          <w:lang w:val="de-DE"/>
+        </w:rPr>
+        <w:t>On: Das System ist aktiv. Die Logik ist verfügbar. User Inputs können verarbeitet werden.</w:t>
+      </w:r>
+    </w:p>
+    <w:p>
+      <w:pPr>
+        <w:pStyle w:val="Textkrper"/>
+        <w:rPr>
+          <w:lang w:val="de-DE"/>
+        </w:rPr>
+      </w:pPr>
+      <w:r>
+        <w:rPr>
+          <w:lang w:val="de-DE"/>
+        </w:rPr>
+        <w:t>Setup: Initialisierung des  µControllers.</w:t>
+      </w:r>
+    </w:p>
+    <w:p>
+      <w:pPr>
+        <w:pStyle w:val="Textkrper"/>
+        <w:rPr>
+          <w:lang w:val="de-DE"/>
+        </w:rPr>
+      </w:pPr>
+      <w:proofErr w:type="spellStart"/>
+      <w:r>
+        <w:rPr>
+          <w:lang w:val="de-DE"/>
+        </w:rPr>
+        <w:t>Measure</w:t>
+      </w:r>
+      <w:proofErr w:type="spellEnd"/>
+      <w:r>
+        <w:rPr>
+          <w:lang w:val="de-DE"/>
+        </w:rPr>
+        <w:t xml:space="preserve">: Die Spannungsversorgung der </w:t>
+      </w:r>
+      <w:proofErr w:type="spellStart"/>
+      <w:r>
+        <w:rPr>
+          <w:lang w:val="de-DE"/>
+        </w:rPr>
+        <w:t>Sensorik</w:t>
+      </w:r>
+      <w:proofErr w:type="spellEnd"/>
+      <w:r>
+        <w:rPr>
+          <w:lang w:val="de-DE"/>
+        </w:rPr>
+        <w:t xml:space="preserve"> wird eingeschaltet. Pro Sensor wird ein Messwert </w:t>
+      </w:r>
+      <w:proofErr w:type="spellStart"/>
+      <w:r>
+        <w:rPr>
+          <w:lang w:val="de-DE"/>
+        </w:rPr>
+        <w:t>aufgezeichnetund</w:t>
+      </w:r>
+      <w:proofErr w:type="spellEnd"/>
+      <w:r>
+        <w:rPr>
+          <w:lang w:val="de-DE"/>
+        </w:rPr>
+        <w:t xml:space="preserve"> zur Übertragung per </w:t>
+      </w:r>
+      <w:proofErr w:type="spellStart"/>
+      <w:r>
+        <w:rPr>
+          <w:lang w:val="de-DE"/>
+        </w:rPr>
+        <w:t>Wifi</w:t>
+      </w:r>
+      <w:proofErr w:type="spellEnd"/>
+      <w:r>
+        <w:rPr>
+          <w:lang w:val="de-DE"/>
+        </w:rPr>
+        <w:t xml:space="preserve"> aufbereitet.</w:t>
+      </w:r>
+    </w:p>
+    <w:p>
+      <w:pPr>
+        <w:pStyle w:val="Textkrper"/>
+        <w:rPr>
+          <w:lang w:val="de-DE"/>
+        </w:rPr>
+      </w:pPr>
+      <w:proofErr w:type="spellStart"/>
+      <w:r>
+        <w:rPr>
+          <w:lang w:val="de-DE"/>
+        </w:rPr>
+        <w:t>Wifi</w:t>
+      </w:r>
+      <w:proofErr w:type="spellEnd"/>
+      <w:r>
+        <w:rPr>
+          <w:lang w:val="de-DE"/>
+        </w:rPr>
+        <w:t>: Messwerte werden übertragen. (User Inputs empfangen?)</w:t>
+      </w:r>
+    </w:p>
+    <w:p>
+      <w:pPr>
+        <w:pStyle w:val="Textkrper"/>
+        <w:rPr>
+          <w:lang w:val="de-DE"/>
+        </w:rPr>
+      </w:pPr>
+      <w:proofErr w:type="spellStart"/>
+      <w:r>
+        <w:rPr>
+          <w:lang w:val="de-DE"/>
+        </w:rPr>
+        <w:t>MeasureAndDisplay</w:t>
+      </w:r>
+      <w:proofErr w:type="spellEnd"/>
+      <w:r>
+        <w:rPr>
+          <w:lang w:val="de-DE"/>
+        </w:rPr>
+        <w:t>:</w:t>
+      </w:r>
+      <w:r>
+        <w:rPr>
+          <w:lang w:val="de-DE"/>
+        </w:rPr>
+        <w:t xml:space="preserve"> </w:t>
+      </w:r>
+      <w:r>
+        <w:rPr>
+          <w:lang w:val="de-DE"/>
+        </w:rPr>
+        <w:t xml:space="preserve">Die Spannungsversorgung der </w:t>
+      </w:r>
+      <w:proofErr w:type="spellStart"/>
+      <w:r>
+        <w:rPr>
+          <w:lang w:val="de-DE"/>
+        </w:rPr>
+        <w:t>Sensorik</w:t>
+      </w:r>
+      <w:proofErr w:type="spellEnd"/>
+      <w:r>
+        <w:rPr>
+          <w:lang w:val="de-DE"/>
+        </w:rPr>
+        <w:t xml:space="preserve"> wird eingeschaltet. Das Display wird eingeschaltet. Messwerte werden aufgezeichnet, aufbereitet und auf dem Display angezeigt. User Inputs werden verarbeitet. Messwerte werden abhängig von den User Inputs aktualisiert. (z.B. Solange der User die Temperatur angezeigt bekommen will, wird diese regelmäßig aktualisiert.</w:t>
+      </w:r>
+      <w:r>
+        <w:rPr>
+          <w:lang w:val="de-DE"/>
+        </w:rPr>
+        <w:t>)</w:t>
+      </w:r>
+      <w:r>
+        <w:rPr>
+          <w:lang w:val="de-DE"/>
+        </w:rPr>
+        <w:pict>
+          <v:shape id="_x0000_i1026" type="#_x0000_t75" style="width:470.2pt;height:215.35pt">
+            <v:imagedata r:id="rId10" o:title="stm_power"/>
+          </v:shape>
+        </w:pict>
       </w:r>
     </w:p>
     <w:p>
@@ -4073,8 +4795,23 @@
         <w:rPr>
           <w:lang w:val="de-DE"/>
         </w:rPr>
-        <w:t xml:space="preserve">Diese Sicht sollte in jeder Architekturdokumentation vorhanden sein . In der Analogie zum Hausbau bildet die Bausteinsicht den </w:t>
-      </w:r>
+        <w:t xml:space="preserve">Diese Sicht sollte in jeder Architekturdokumentation vorhanden </w:t>
+      </w:r>
+      <w:proofErr w:type="gramStart"/>
+      <w:r>
+        <w:rPr>
+          <w:lang w:val="de-DE"/>
+        </w:rPr>
+        <w:t>sein .</w:t>
+      </w:r>
+      <w:proofErr w:type="gramEnd"/>
+      <w:r>
+        <w:rPr>
+          <w:lang w:val="de-DE"/>
+        </w:rPr>
+        <w:t xml:space="preserve"> In der Analogie zum Hausbau bildet die Bausteinsicht den </w:t>
+      </w:r>
+      <w:proofErr w:type="spellStart"/>
       <w:r>
         <w:rPr>
           <w:i/>
@@ -4082,6 +4819,7 @@
         </w:rPr>
         <w:t>Grundrissplan</w:t>
       </w:r>
+      <w:proofErr w:type="spellEnd"/>
       <w:r>
         <w:rPr>
           <w:lang w:val="de-DE"/>
@@ -4115,6 +4853,7 @@
         <w:rPr>
           <w:lang w:val="de-DE"/>
         </w:rPr>
+        <w:lastRenderedPageBreak/>
         <w:t>Behalten Sie den Überblick über den Quellcode, indem Sie die statische Struktur des Systems durch Abstraktion verständlich machen.</w:t>
       </w:r>
     </w:p>
@@ -4158,7 +4897,35 @@
         <w:rPr>
           <w:lang w:val="de-DE"/>
         </w:rPr>
-        <w:t>Die Bausteinsicht ist eine hierarchische Sammlung von Blackboxen und Whiteboxen (siehe Abbildung unten) und deren Beschreibungen.</w:t>
+        <w:t xml:space="preserve">Die Bausteinsicht ist eine hierarchische Sammlung von </w:t>
+      </w:r>
+      <w:proofErr w:type="spellStart"/>
+      <w:r>
+        <w:rPr>
+          <w:lang w:val="de-DE"/>
+        </w:rPr>
+        <w:t>Blackboxen</w:t>
+      </w:r>
+      <w:proofErr w:type="spellEnd"/>
+      <w:r>
+        <w:rPr>
+          <w:lang w:val="de-DE"/>
+        </w:rPr>
+        <w:t xml:space="preserve"> und </w:t>
+      </w:r>
+      <w:proofErr w:type="spellStart"/>
+      <w:r>
+        <w:rPr>
+          <w:lang w:val="de-DE"/>
+        </w:rPr>
+        <w:t>Whiteboxen</w:t>
+      </w:r>
+      <w:proofErr w:type="spellEnd"/>
+      <w:r>
+        <w:rPr>
+          <w:lang w:val="de-DE"/>
+        </w:rPr>
+        <w:t xml:space="preserve"> (siehe Abbildung unten) und deren Beschreibungen.</w:t>
       </w:r>
     </w:p>
     <w:p>
@@ -4170,7 +4937,6 @@
           <w:noProof/>
           <w:lang w:val="de-DE" w:eastAsia="de-DE"/>
         </w:rPr>
-        <w:lastRenderedPageBreak/>
         <w:drawing>
           <wp:inline distT="0" distB="0" distL="0" distR="0">
             <wp:extent cx="5334000" cy="5966398"/>
@@ -4187,7 +4953,7 @@
                     </pic:cNvPicPr>
                   </pic:nvPicPr>
                   <pic:blipFill>
-                    <a:blip r:embed="rId9" cstate="print"/>
+                    <a:blip r:embed="rId11" cstate="print"/>
                     <a:stretch>
                       <a:fillRect/>
                     </a:stretch>
@@ -4232,7 +4998,21 @@
         <w:rPr>
           <w:lang w:val="de-DE"/>
         </w:rPr>
-        <w:t xml:space="preserve"> ist die Whitebox-Beschreibung des Gesamtsystems, zusammen mit Blackbox-Beschreibungen der darin enthaltenen Bausteine.</w:t>
+        <w:t xml:space="preserve"> ist die </w:t>
+      </w:r>
+      <w:proofErr w:type="spellStart"/>
+      <w:r>
+        <w:rPr>
+          <w:lang w:val="de-DE"/>
+        </w:rPr>
+        <w:t>Whitebox</w:t>
+      </w:r>
+      <w:proofErr w:type="spellEnd"/>
+      <w:r>
+        <w:rPr>
+          <w:lang w:val="de-DE"/>
+        </w:rPr>
+        <w:t>-Beschreibung des Gesamtsystems, zusammen mit Blackbox-Beschreibungen der darin enthaltenen Bausteine.</w:t>
       </w:r>
     </w:p>
     <w:p>
@@ -4247,13 +5027,42 @@
           <w:b/>
           <w:lang w:val="de-DE"/>
         </w:rPr>
+        <w:lastRenderedPageBreak/>
         <w:t>Ebene 2</w:t>
       </w:r>
       <w:r>
         <w:rPr>
           <w:lang w:val="de-DE"/>
         </w:rPr>
-        <w:t xml:space="preserve"> zoomt in einige Bausteine der Ebene 1 hinein. Sie enthält somit die Whitebox-Beschreibungen ausgewählter Bausteine der Ebene 1, jeweils zusammen mit Blackbox-Beschreibungen darin enthaltener Bausteine.</w:t>
+        <w:t xml:space="preserve"> zoomt in einige Bausteine der Ebene 1 hinein. Sie enthält somit die </w:t>
+      </w:r>
+      <w:proofErr w:type="spellStart"/>
+      <w:r>
+        <w:rPr>
+          <w:lang w:val="de-DE"/>
+        </w:rPr>
+        <w:t>Whitebox</w:t>
+      </w:r>
+      <w:proofErr w:type="spellEnd"/>
+      <w:r>
+        <w:rPr>
+          <w:lang w:val="de-DE"/>
+        </w:rPr>
+        <w:t xml:space="preserve">-Beschreibungen ausgewählter Bausteine der Ebene 1, jeweils zusammen mit Blackbox-Beschreibungen darin </w:t>
+      </w:r>
+      <w:proofErr w:type="gramStart"/>
+      <w:r>
+        <w:rPr>
+          <w:lang w:val="de-DE"/>
+        </w:rPr>
+        <w:t>enthaltener Bausteine</w:t>
+      </w:r>
+      <w:proofErr w:type="gramEnd"/>
+      <w:r>
+        <w:rPr>
+          <w:lang w:val="de-DE"/>
+        </w:rPr>
+        <w:t>.</w:t>
       </w:r>
     </w:p>
     <w:p>
@@ -4286,11 +5095,19 @@
       </w:pPr>
       <w:bookmarkStart w:id="11" w:name="_whitebox_gesamtsystem"/>
       <w:bookmarkEnd w:id="11"/>
-      <w:r>
-        <w:rPr>
-          <w:lang w:val="de-DE"/>
-        </w:rPr>
-        <w:t>Whitebox Gesamtsystem</w:t>
+      <w:proofErr w:type="spellStart"/>
+      <w:r>
+        <w:rPr>
+          <w:lang w:val="de-DE"/>
+        </w:rPr>
+        <w:t>Whitebox</w:t>
+      </w:r>
+      <w:proofErr w:type="spellEnd"/>
+      <w:r>
+        <w:rPr>
+          <w:lang w:val="de-DE"/>
+        </w:rPr>
+        <w:t xml:space="preserve"> Gesamtsystem</w:t>
       </w:r>
     </w:p>
     <w:p>
@@ -4301,10 +5118,32 @@
         <w:rPr>
           <w:lang w:val="de-DE"/>
         </w:rPr>
-        <w:t xml:space="preserve">An dieser Stelle beschreiben Sie die Zerlegung des Gesamtsystems anhand des nachfolgenden Whitebox-Templates. </w:t>
-      </w:r>
-      <w:r>
-        <w:t>Dieses enthält:</w:t>
+        <w:t xml:space="preserve">An dieser Stelle beschreiben Sie die Zerlegung des Gesamtsystems anhand des nachfolgenden </w:t>
+      </w:r>
+      <w:proofErr w:type="spellStart"/>
+      <w:r>
+        <w:rPr>
+          <w:lang w:val="de-DE"/>
+        </w:rPr>
+        <w:t>Whitebox</w:t>
+      </w:r>
+      <w:proofErr w:type="spellEnd"/>
+      <w:r>
+        <w:rPr>
+          <w:lang w:val="de-DE"/>
+        </w:rPr>
+        <w:t xml:space="preserve">-Templates. </w:t>
+      </w:r>
+      <w:r>
+        <w:t xml:space="preserve">Dieses </w:t>
+      </w:r>
+      <w:proofErr w:type="spellStart"/>
+      <w:r>
+        <w:t>enthält</w:t>
+      </w:r>
+      <w:proofErr w:type="spellEnd"/>
+      <w:r>
+        <w:t>:</w:t>
       </w:r>
     </w:p>
     <w:p>
@@ -4314,10 +5153,19 @@
           <w:numId w:val="7"/>
         </w:numPr>
       </w:pPr>
-      <w:r>
-        <w:lastRenderedPageBreak/>
-        <w:t>Ein Übersichtsdiagramm</w:t>
-      </w:r>
+      <w:proofErr w:type="spellStart"/>
+      <w:r>
+        <w:t>Ein</w:t>
+      </w:r>
+      <w:proofErr w:type="spellEnd"/>
+      <w:r>
+        <w:t xml:space="preserve"> </w:t>
+      </w:r>
+      <w:proofErr w:type="spellStart"/>
+      <w:r>
+        <w:t>Übersichtsdiagramm</w:t>
+      </w:r>
+      <w:proofErr w:type="spellEnd"/>
     </w:p>
     <w:p>
       <w:pPr>
@@ -4327,8 +5175,29 @@
         </w:numPr>
       </w:pPr>
       <w:r>
-        <w:t>die Begründung dieser Zerlegung</w:t>
-      </w:r>
+        <w:t xml:space="preserve">die </w:t>
+      </w:r>
+      <w:proofErr w:type="spellStart"/>
+      <w:r>
+        <w:t>Begründung</w:t>
+      </w:r>
+      <w:proofErr w:type="spellEnd"/>
+      <w:r>
+        <w:t xml:space="preserve"> </w:t>
+      </w:r>
+      <w:proofErr w:type="spellStart"/>
+      <w:r>
+        <w:t>dieser</w:t>
+      </w:r>
+      <w:proofErr w:type="spellEnd"/>
+      <w:r>
+        <w:t xml:space="preserve"> </w:t>
+      </w:r>
+      <w:proofErr w:type="spellStart"/>
+      <w:r>
+        <w:t>Zerlegung</w:t>
+      </w:r>
+      <w:proofErr w:type="spellEnd"/>
     </w:p>
     <w:p>
       <w:pPr>
@@ -4374,7 +5243,21 @@
         <w:rPr>
           <w:lang w:val="de-DE"/>
         </w:rPr>
-        <w:t xml:space="preserve"> Tabelle, gibt einen kurzen und pragmatischen Überblick über die enthaltenen Bausteine sowie deren Schnittstellen.</w:t>
+        <w:t xml:space="preserve"> Tabelle, </w:t>
+      </w:r>
+      <w:proofErr w:type="gramStart"/>
+      <w:r>
+        <w:rPr>
+          <w:lang w:val="de-DE"/>
+        </w:rPr>
+        <w:t>gibt</w:t>
+      </w:r>
+      <w:proofErr w:type="gramEnd"/>
+      <w:r>
+        <w:rPr>
+          <w:lang w:val="de-DE"/>
+        </w:rPr>
+        <w:t xml:space="preserve"> einen kurzen und pragmatischen Überblick über die enthaltenen Bausteine sowie deren Schnittstellen.</w:t>
       </w:r>
     </w:p>
     <w:p>
@@ -4408,7 +5291,21 @@
         <w:rPr>
           <w:lang w:val="de-DE"/>
         </w:rPr>
-        <w:t>(optional:) wichtige Schnittstellen, die nicht bereits im Blackbox-Templates eines der Bausteine erläutert werden, aber für das Verständnis der Whitebox von zentraler Bedeutung sind. Aufgrund der vielfältigen Möglichkeiten oder Ausprägungen von Schnittstellen geben wir hierzu kein weiteres Template vor. Im schlimmsten Fall müssen Sie Syntax, Semantik, Protokolle, Fehlerverhalten, Restriktionen, Versionen, Qualitätseigenschaften, notwendige Kompatibilitäten und vieles mehr spezifizieren oder beschreiben. Im besten Fall kommen Sie mit Beispielen oder einfachen Signaturen zurecht.</w:t>
+        <w:t xml:space="preserve">(optional:) wichtige Schnittstellen, die nicht bereits im Blackbox-Templates eines der Bausteine erläutert werden, aber für das Verständnis der </w:t>
+      </w:r>
+      <w:proofErr w:type="spellStart"/>
+      <w:r>
+        <w:rPr>
+          <w:lang w:val="de-DE"/>
+        </w:rPr>
+        <w:t>Whitebox</w:t>
+      </w:r>
+      <w:proofErr w:type="spellEnd"/>
+      <w:r>
+        <w:rPr>
+          <w:lang w:val="de-DE"/>
+        </w:rPr>
+        <w:t xml:space="preserve"> von zentraler Bedeutung sind. Aufgrund der vielfältigen Möglichkeiten oder Ausprägungen von Schnittstellen geben wir hierzu kein weiteres Template vor. Im schlimmsten Fall müssen Sie Syntax, Semantik, Protokolle, Fehlerverhalten, Restriktionen, Versionen, Qualitätseigenschaften, notwendige Kompatibilitäten und vieles mehr spezifizieren oder beschreiben. Im besten Fall kommen Sie mit Beispielen oder einfachen Signaturen zurecht.</w:t>
       </w:r>
     </w:p>
     <w:p>
@@ -4482,7 +5379,39 @@
           <w:i/>
           <w:lang w:val="de-DE"/>
         </w:rPr>
-        <w:t>&lt;Beschreibung der enhaltenen Bausteine (Blackboxen)&gt;</w:t>
+        <w:t xml:space="preserve">&lt;Beschreibung der </w:t>
+      </w:r>
+      <w:proofErr w:type="spellStart"/>
+      <w:r>
+        <w:rPr>
+          <w:i/>
+          <w:lang w:val="de-DE"/>
+        </w:rPr>
+        <w:t>enhaltenen</w:t>
+      </w:r>
+      <w:proofErr w:type="spellEnd"/>
+      <w:r>
+        <w:rPr>
+          <w:i/>
+          <w:lang w:val="de-DE"/>
+        </w:rPr>
+        <w:t xml:space="preserve"> Bausteine (</w:t>
+      </w:r>
+      <w:proofErr w:type="spellStart"/>
+      <w:r>
+        <w:rPr>
+          <w:i/>
+          <w:lang w:val="de-DE"/>
+        </w:rPr>
+        <w:t>Blackboxen</w:t>
+      </w:r>
+      <w:proofErr w:type="spellEnd"/>
+      <w:r>
+        <w:rPr>
+          <w:i/>
+          <w:lang w:val="de-DE"/>
+        </w:rPr>
+        <w:t>)&gt;</w:t>
       </w:r>
     </w:p>
     <w:p>
@@ -4525,21 +5454,49 @@
         <w:rPr>
           <w:lang w:val="de-DE"/>
         </w:rPr>
-        <w:t>Hier folgen jetzt Erläuterungen zu Blackboxen der Ebene 1.</w:t>
-      </w:r>
-    </w:p>
-    <w:p>
-      <w:pPr>
-        <w:pStyle w:val="Textkrper"/>
-        <w:rPr>
-          <w:lang w:val="de-DE"/>
-        </w:rPr>
-      </w:pPr>
-      <w:r>
-        <w:rPr>
-          <w:lang w:val="de-DE"/>
-        </w:rPr>
-        <w:t>Falls Sie die tabellarische Beschreibung wählen, so werden Blackboxen darin nur mit Name und Verantwortung nach folgendem Muster beschrieben:</w:t>
+        <w:t xml:space="preserve">Hier folgen jetzt Erläuterungen zu </w:t>
+      </w:r>
+      <w:proofErr w:type="spellStart"/>
+      <w:r>
+        <w:rPr>
+          <w:lang w:val="de-DE"/>
+        </w:rPr>
+        <w:t>Blackboxen</w:t>
+      </w:r>
+      <w:proofErr w:type="spellEnd"/>
+      <w:r>
+        <w:rPr>
+          <w:lang w:val="de-DE"/>
+        </w:rPr>
+        <w:t xml:space="preserve"> der Ebene 1.</w:t>
+      </w:r>
+    </w:p>
+    <w:p>
+      <w:pPr>
+        <w:pStyle w:val="Textkrper"/>
+        <w:rPr>
+          <w:lang w:val="de-DE"/>
+        </w:rPr>
+      </w:pPr>
+      <w:r>
+        <w:rPr>
+          <w:lang w:val="de-DE"/>
+        </w:rPr>
+        <w:t xml:space="preserve">Falls Sie die tabellarische Beschreibung wählen, so werden </w:t>
+      </w:r>
+      <w:proofErr w:type="spellStart"/>
+      <w:r>
+        <w:rPr>
+          <w:lang w:val="de-DE"/>
+        </w:rPr>
+        <w:t>Blackboxen</w:t>
+      </w:r>
+      <w:proofErr w:type="spellEnd"/>
+      <w:r>
+        <w:rPr>
+          <w:lang w:val="de-DE"/>
+        </w:rPr>
+        <w:t xml:space="preserve"> darin nur mit Name und Verantwortung nach folgendem Muster beschrieben:</w:t>
       </w:r>
     </w:p>
     <w:tbl>
@@ -4568,6 +5525,7 @@
               <w:rPr>
                 <w:b/>
               </w:rPr>
+              <w:lastRenderedPageBreak/>
               <w:t>Name</w:t>
             </w:r>
           </w:p>
@@ -4584,12 +5542,14 @@
             <w:pPr>
               <w:pStyle w:val="Compact"/>
             </w:pPr>
+            <w:proofErr w:type="spellStart"/>
             <w:r>
               <w:rPr>
                 <w:b/>
               </w:rPr>
               <w:t>Verantwortung</w:t>
             </w:r>
+            <w:proofErr w:type="spellEnd"/>
           </w:p>
         </w:tc>
       </w:tr>
@@ -4603,7 +5563,21 @@
               <w:rPr>
                 <w:i/>
               </w:rPr>
-              <w:t>&lt;Blackbox 1&gt;</w:t>
+              <w:t>&lt;</w:t>
+            </w:r>
+            <w:proofErr w:type="spellStart"/>
+            <w:r>
+              <w:rPr>
+                <w:i/>
+              </w:rPr>
+              <w:t>Blackbox</w:t>
+            </w:r>
+            <w:proofErr w:type="spellEnd"/>
+            <w:r>
+              <w:rPr>
+                <w:i/>
+              </w:rPr>
+              <w:t xml:space="preserve"> 1&gt;</w:t>
             </w:r>
           </w:p>
         </w:tc>
@@ -4634,7 +5608,21 @@
               <w:rPr>
                 <w:i/>
               </w:rPr>
-              <w:t>&lt;Blackbox 2&gt;</w:t>
+              <w:t>&lt;</w:t>
+            </w:r>
+            <w:proofErr w:type="spellStart"/>
+            <w:r>
+              <w:rPr>
+                <w:i/>
+              </w:rPr>
+              <w:t>Blackbox</w:t>
+            </w:r>
+            <w:proofErr w:type="spellEnd"/>
+            <w:r>
+              <w:rPr>
+                <w:i/>
+              </w:rPr>
+              <w:t xml:space="preserve"> 2&gt;</w:t>
             </w:r>
           </w:p>
         </w:tc>
@@ -4683,7 +5671,6 @@
         <w:rPr>
           <w:lang w:val="de-DE"/>
         </w:rPr>
-        <w:lastRenderedPageBreak/>
         <w:t>&lt;Name Blackbox 1&gt;</w:t>
       </w:r>
     </w:p>
@@ -4708,9 +5695,19 @@
           <w:numId w:val="9"/>
         </w:numPr>
       </w:pPr>
-      <w:r>
-        <w:t>Zweck/Verantwortung</w:t>
-      </w:r>
+      <w:proofErr w:type="spellStart"/>
+      <w:r>
+        <w:t>Zweck</w:t>
+      </w:r>
+      <w:proofErr w:type="spellEnd"/>
+      <w:r>
+        <w:t>/</w:t>
+      </w:r>
+      <w:proofErr w:type="spellStart"/>
+      <w:r>
+        <w:t>Verantwortung</w:t>
+      </w:r>
+      <w:proofErr w:type="spellEnd"/>
     </w:p>
     <w:p>
       <w:pPr>
@@ -4725,8 +5722,69 @@
         </w:rPr>
         <w:t xml:space="preserve">Schnittstelle(n), sofern sie nicht als eigenständige Beschreibungen herausgezogen sind. </w:t>
       </w:r>
-      <w:r>
-        <w:t>Hierzu gehören eventuell auch Qualitäts- und Leistungsmerkmale dieser Schnittstelle.</w:t>
+      <w:proofErr w:type="spellStart"/>
+      <w:r>
+        <w:t>Hierzu</w:t>
+      </w:r>
+      <w:proofErr w:type="spellEnd"/>
+      <w:r>
+        <w:t xml:space="preserve"> </w:t>
+      </w:r>
+      <w:proofErr w:type="spellStart"/>
+      <w:r>
+        <w:t>gehören</w:t>
+      </w:r>
+      <w:proofErr w:type="spellEnd"/>
+      <w:r>
+        <w:t xml:space="preserve"> </w:t>
+      </w:r>
+      <w:proofErr w:type="spellStart"/>
+      <w:r>
+        <w:t>eventuell</w:t>
+      </w:r>
+      <w:proofErr w:type="spellEnd"/>
+      <w:r>
+        <w:t xml:space="preserve"> </w:t>
+      </w:r>
+      <w:proofErr w:type="spellStart"/>
+      <w:r>
+        <w:t>auch</w:t>
+      </w:r>
+      <w:proofErr w:type="spellEnd"/>
+      <w:r>
+        <w:t xml:space="preserve"> </w:t>
+      </w:r>
+      <w:proofErr w:type="spellStart"/>
+      <w:r>
+        <w:t>Qualitäts</w:t>
+      </w:r>
+      <w:proofErr w:type="spellEnd"/>
+      <w:r>
+        <w:t xml:space="preserve">- und </w:t>
+      </w:r>
+      <w:proofErr w:type="spellStart"/>
+      <w:r>
+        <w:t>Leistungsmerkmale</w:t>
+      </w:r>
+      <w:proofErr w:type="spellEnd"/>
+      <w:r>
+        <w:t xml:space="preserve"> </w:t>
+      </w:r>
+      <w:proofErr w:type="spellStart"/>
+      <w:r>
+        <w:t>dieser</w:t>
+      </w:r>
+      <w:proofErr w:type="spellEnd"/>
+      <w:r>
+        <w:t xml:space="preserve"> </w:t>
+      </w:r>
+      <w:proofErr w:type="spellStart"/>
+      <w:r>
+        <w:t>Schnittstelle</w:t>
+      </w:r>
+      <w:proofErr w:type="spellEnd"/>
+      <w:r>
+        <w:t>.</w:t>
       </w:r>
     </w:p>
     <w:p>
@@ -4754,7 +5812,23 @@
         </w:numPr>
       </w:pPr>
       <w:r>
-        <w:t>(Optional) Ablageort/Datei(en)</w:t>
+        <w:t xml:space="preserve">(Optional) </w:t>
+      </w:r>
+      <w:proofErr w:type="spellStart"/>
+      <w:r>
+        <w:t>Ablageort</w:t>
+      </w:r>
+      <w:proofErr w:type="spellEnd"/>
+      <w:r>
+        <w:t>/</w:t>
+      </w:r>
+      <w:proofErr w:type="spellStart"/>
+      <w:r>
+        <w:t>Datei</w:t>
+      </w:r>
+      <w:proofErr w:type="spellEnd"/>
+      <w:r>
+        <w:t>(en)</w:t>
       </w:r>
     </w:p>
     <w:p>
@@ -4771,7 +5845,21 @@
         <w:rPr>
           <w:lang w:val="de-DE"/>
         </w:rPr>
-        <w:t>(Optional) Erfüllte Anforderungen, falls Sie Traceability zu Anforderungen benötigen.</w:t>
+        <w:t xml:space="preserve">(Optional) Erfüllte Anforderungen, falls Sie </w:t>
+      </w:r>
+      <w:proofErr w:type="spellStart"/>
+      <w:r>
+        <w:rPr>
+          <w:lang w:val="de-DE"/>
+        </w:rPr>
+        <w:t>Traceability</w:t>
+      </w:r>
+      <w:proofErr w:type="spellEnd"/>
+      <w:r>
+        <w:rPr>
+          <w:lang w:val="de-DE"/>
+        </w:rPr>
+        <w:t xml:space="preserve"> zu Anforderungen benötigen.</w:t>
       </w:r>
     </w:p>
     <w:p>
@@ -4782,8 +5870,37 @@
         </w:numPr>
       </w:pPr>
       <w:r>
-        <w:t>(Optional) Offene Punkte/Probleme/Risiken</w:t>
-      </w:r>
+        <w:t xml:space="preserve">(Optional) </w:t>
+      </w:r>
+      <w:proofErr w:type="spellStart"/>
+      <w:r>
+        <w:t>Offene</w:t>
+      </w:r>
+      <w:proofErr w:type="spellEnd"/>
+      <w:r>
+        <w:t xml:space="preserve"> </w:t>
+      </w:r>
+      <w:proofErr w:type="spellStart"/>
+      <w:r>
+        <w:t>Punkte</w:t>
+      </w:r>
+      <w:proofErr w:type="spellEnd"/>
+      <w:r>
+        <w:t>/</w:t>
+      </w:r>
+      <w:proofErr w:type="spellStart"/>
+      <w:r>
+        <w:t>Probleme</w:t>
+      </w:r>
+      <w:proofErr w:type="spellEnd"/>
+      <w:r>
+        <w:t>/</w:t>
+      </w:r>
+      <w:proofErr w:type="spellStart"/>
+      <w:r>
+        <w:t>Risiken</w:t>
+      </w:r>
+      <w:proofErr w:type="spellEnd"/>
     </w:p>
     <w:p>
       <w:pPr>
@@ -4793,27 +5910,63 @@
         <w:rPr>
           <w:i/>
         </w:rPr>
-        <w:t>&lt;Zweck/Verantwortung&gt;</w:t>
-      </w:r>
-    </w:p>
-    <w:p>
-      <w:pPr>
-        <w:pStyle w:val="Textkrper"/>
-      </w:pPr>
+        <w:t>&lt;</w:t>
+      </w:r>
+      <w:proofErr w:type="spellStart"/>
       <w:r>
         <w:rPr>
           <w:i/>
         </w:rPr>
+        <w:t>Zweck</w:t>
+      </w:r>
+      <w:proofErr w:type="spellEnd"/>
+      <w:r>
+        <w:rPr>
+          <w:i/>
+        </w:rPr>
+        <w:t>/</w:t>
+      </w:r>
+      <w:proofErr w:type="spellStart"/>
+      <w:r>
+        <w:rPr>
+          <w:i/>
+        </w:rPr>
+        <w:t>Verantwortung</w:t>
+      </w:r>
+      <w:proofErr w:type="spellEnd"/>
+      <w:r>
+        <w:rPr>
+          <w:i/>
+        </w:rPr>
+        <w:t>&gt;</w:t>
+      </w:r>
+    </w:p>
+    <w:p>
+      <w:pPr>
+        <w:pStyle w:val="Textkrper"/>
+        <w:rPr>
+          <w:lang w:val="de-DE"/>
+        </w:rPr>
+      </w:pPr>
+      <w:r>
+        <w:rPr>
+          <w:i/>
+          <w:lang w:val="de-DE"/>
+        </w:rPr>
         <w:t>&lt;Schnittstelle(n)&gt;</w:t>
       </w:r>
     </w:p>
     <w:p>
       <w:pPr>
         <w:pStyle w:val="Textkrper"/>
+        <w:rPr>
+          <w:lang w:val="de-DE"/>
+        </w:rPr>
       </w:pPr>
       <w:r>
         <w:rPr>
           <w:i/>
+          <w:lang w:val="de-DE"/>
         </w:rPr>
         <w:t>&lt;(Optional) Qualitäts-/Leistungsmerkmale&gt;</w:t>
       </w:r>
@@ -4821,10 +5974,14 @@
     <w:p>
       <w:pPr>
         <w:pStyle w:val="Textkrper"/>
+        <w:rPr>
+          <w:lang w:val="de-DE"/>
+        </w:rPr>
       </w:pPr>
       <w:r>
         <w:rPr>
           <w:i/>
+          <w:lang w:val="de-DE"/>
         </w:rPr>
         <w:t>&lt;(Optional) Ablageort/Datei(en)&gt;</w:t>
       </w:r>
@@ -4832,10 +5989,14 @@
     <w:p>
       <w:pPr>
         <w:pStyle w:val="Textkrper"/>
+        <w:rPr>
+          <w:lang w:val="de-DE"/>
+        </w:rPr>
       </w:pPr>
       <w:r>
         <w:rPr>
           <w:i/>
+          <w:lang w:val="de-DE"/>
         </w:rPr>
         <w:t>&lt;(Optional) Erfüllte Anforderungen&gt;</w:t>
       </w:r>
@@ -4862,7 +6023,15 @@
       <w:bookmarkStart w:id="13" w:name="__name_blackbox_2"/>
       <w:bookmarkEnd w:id="13"/>
       <w:r>
-        <w:t>&lt;Name Blackbox 2&gt;</w:t>
+        <w:t xml:space="preserve">&lt;Name </w:t>
+      </w:r>
+      <w:proofErr w:type="spellStart"/>
+      <w:r>
+        <w:t>Blackbox</w:t>
+      </w:r>
+      <w:proofErr w:type="spellEnd"/>
+      <w:r>
+        <w:t xml:space="preserve"> 2&gt;</w:t>
       </w:r>
     </w:p>
     <w:p>
@@ -4873,7 +6042,21 @@
         <w:rPr>
           <w:i/>
         </w:rPr>
-        <w:t>&lt;Blackbox-Template&gt;</w:t>
+        <w:t>&lt;</w:t>
+      </w:r>
+      <w:proofErr w:type="spellStart"/>
+      <w:r>
+        <w:rPr>
+          <w:i/>
+        </w:rPr>
+        <w:t>Blackbox</w:t>
+      </w:r>
+      <w:proofErr w:type="spellEnd"/>
+      <w:r>
+        <w:rPr>
+          <w:i/>
+        </w:rPr>
+        <w:t>-Template&gt;</w:t>
       </w:r>
     </w:p>
     <w:p>
@@ -4883,7 +6066,15 @@
       <w:bookmarkStart w:id="14" w:name="__name_blackbox_n"/>
       <w:bookmarkEnd w:id="14"/>
       <w:r>
-        <w:t>&lt;Name Blackbox n&gt;</w:t>
+        <w:t xml:space="preserve">&lt;Name </w:t>
+      </w:r>
+      <w:proofErr w:type="spellStart"/>
+      <w:r>
+        <w:t>Blackbox</w:t>
+      </w:r>
+      <w:proofErr w:type="spellEnd"/>
+      <w:r>
+        <w:t xml:space="preserve"> n&gt;</w:t>
       </w:r>
     </w:p>
     <w:p>
@@ -4944,6 +6135,7 @@
         <w:rPr>
           <w:lang w:val="de-DE"/>
         </w:rPr>
+        <w:lastRenderedPageBreak/>
         <w:t>&lt;Name Schnittstelle m&gt;</w:t>
       </w:r>
     </w:p>
@@ -4974,28 +6166,35 @@
         <w:rPr>
           <w:lang w:val="de-DE"/>
         </w:rPr>
-        <w:t>An dieser Stelle können Sie den inneren Aufbau (einiger) Bausteine aus Ebene 1 als Whitebox beschreiben.</w:t>
-      </w:r>
-    </w:p>
-    <w:p>
-      <w:pPr>
-        <w:pStyle w:val="Textkrper"/>
-        <w:rPr>
-          <w:lang w:val="de-DE"/>
-        </w:rPr>
-      </w:pPr>
-      <w:r>
-        <w:rPr>
-          <w:lang w:val="de-DE"/>
-        </w:rPr>
-        <w:t xml:space="preserve">Welche Bausteine Ihres Systems Sie hier beschreiben, müssen Sie selbst entscheiden. Bitte stellen Sie dabei Relevanz vor Vollständigkeit. Skizzieren Sie wichtige, überraschende, </w:t>
-      </w:r>
-      <w:r>
-        <w:rPr>
-          <w:lang w:val="de-DE"/>
-        </w:rPr>
-        <w:lastRenderedPageBreak/>
-        <w:t>riskante, komplexe oder besonders volatile Bausteine. Normale, einfache oder standardisierte Teile sollten Sie weglassen.</w:t>
+        <w:t xml:space="preserve">An dieser Stelle können Sie den inneren Aufbau (einiger) Bausteine aus Ebene 1 als </w:t>
+      </w:r>
+      <w:proofErr w:type="spellStart"/>
+      <w:r>
+        <w:rPr>
+          <w:lang w:val="de-DE"/>
+        </w:rPr>
+        <w:t>Whitebox</w:t>
+      </w:r>
+      <w:proofErr w:type="spellEnd"/>
+      <w:r>
+        <w:rPr>
+          <w:lang w:val="de-DE"/>
+        </w:rPr>
+        <w:t xml:space="preserve"> beschreiben.</w:t>
+      </w:r>
+    </w:p>
+    <w:p>
+      <w:pPr>
+        <w:pStyle w:val="Textkrper"/>
+        <w:rPr>
+          <w:lang w:val="de-DE"/>
+        </w:rPr>
+      </w:pPr>
+      <w:r>
+        <w:rPr>
+          <w:lang w:val="de-DE"/>
+        </w:rPr>
+        <w:t>Welche Bausteine Ihres Systems Sie hier beschreiben, müssen Sie selbst entscheiden. Bitte stellen Sie dabei Relevanz vor Vollständigkeit. Skizzieren Sie wichtige, überraschende, riskante, komplexe oder besonders volatile Bausteine. Normale, einfache oder standardisierte Teile sollten Sie weglassen.</w:t>
       </w:r>
     </w:p>
     <w:p>
@@ -5008,12 +6207,14 @@
       </w:pPr>
       <w:bookmarkStart w:id="18" w:name="_whitebox_emphasis_baustein_1_emphasis"/>
       <w:bookmarkEnd w:id="18"/>
+      <w:proofErr w:type="spellStart"/>
       <w:r>
         <w:rPr>
           <w:lang w:val="de-DE"/>
         </w:rPr>
         <w:t>Whitebox</w:t>
       </w:r>
+      <w:proofErr w:type="spellEnd"/>
       <w:r>
         <w:rPr>
           <w:lang w:val="de-DE"/>
@@ -5115,7 +6316,7 @@
                     </pic:cNvPicPr>
                   </pic:nvPicPr>
                   <pic:blipFill>
-                    <a:blip r:embed="rId10" cstate="print"/>
+                    <a:blip r:embed="rId12" cstate="print"/>
                     <a:srcRect/>
                     <a:stretch>
                       <a:fillRect/>
@@ -5166,7 +6367,7 @@
                     </pic:cNvPicPr>
                   </pic:nvPicPr>
                   <pic:blipFill>
-                    <a:blip r:embed="rId11" cstate="print"/>
+                    <a:blip r:embed="rId13" cstate="print"/>
                     <a:srcRect/>
                     <a:stretch>
                       <a:fillRect/>
@@ -5225,7 +6426,7 @@
                     </pic:cNvPicPr>
                   </pic:nvPicPr>
                   <pic:blipFill>
-                    <a:blip r:embed="rId12" cstate="print"/>
+                    <a:blip r:embed="rId14" cstate="print"/>
                     <a:srcRect/>
                     <a:stretch>
                       <a:fillRect/>
@@ -5265,15 +6466,37 @@
         <w:rPr>
           <w:lang w:val="de-DE"/>
         </w:rPr>
-        <w:t>10k Pull-Up zwischen VDD und SDA für stabileres Signal.</w:t>
-      </w:r>
-    </w:p>
-    <w:p>
-      <w:pPr>
-        <w:pStyle w:val="Textkrper"/>
-      </w:pPr>
-      <w:r>
-        <w:t>// NOTE: If using a board with 3.3V logic like an Arduino Due connect pin 1</w:t>
+        <w:t>10k Pull-</w:t>
+      </w:r>
+      <w:proofErr w:type="spellStart"/>
+      <w:r>
+        <w:rPr>
+          <w:lang w:val="de-DE"/>
+        </w:rPr>
+        <w:t>Up</w:t>
+      </w:r>
+      <w:proofErr w:type="spellEnd"/>
+      <w:r>
+        <w:rPr>
+          <w:lang w:val="de-DE"/>
+        </w:rPr>
+        <w:t xml:space="preserve"> zwischen VDD und SDA für stabileres Signal.</w:t>
+      </w:r>
+    </w:p>
+    <w:p>
+      <w:pPr>
+        <w:pStyle w:val="Textkrper"/>
+      </w:pPr>
+      <w:r>
+        <w:t xml:space="preserve">// NOTE: If using a board with 3.3V logic like an </w:t>
+      </w:r>
+      <w:proofErr w:type="spellStart"/>
+      <w:r>
+        <w:t>Arduino</w:t>
+      </w:r>
+      <w:proofErr w:type="spellEnd"/>
+      <w:r>
+        <w:t xml:space="preserve"> Due connect pin 1</w:t>
       </w:r>
     </w:p>
     <w:p>
@@ -5308,13 +6531,45 @@
           <w:u w:val="single"/>
           <w:lang w:val="de-DE"/>
         </w:rPr>
-        <w:t xml:space="preserve"> des Sensors und der „one Wire BUS“ </w:t>
-      </w:r>
+        <w:t xml:space="preserve"> des Sensors und der „</w:t>
+      </w:r>
+      <w:proofErr w:type="spellStart"/>
       <w:r>
         <w:rPr>
           <w:u w:val="single"/>
           <w:lang w:val="de-DE"/>
         </w:rPr>
+        <w:t>one</w:t>
+      </w:r>
+      <w:proofErr w:type="spellEnd"/>
+      <w:r>
+        <w:rPr>
+          <w:u w:val="single"/>
+          <w:lang w:val="de-DE"/>
+        </w:rPr>
+        <w:t xml:space="preserve"> </w:t>
+      </w:r>
+      <w:proofErr w:type="spellStart"/>
+      <w:r>
+        <w:rPr>
+          <w:u w:val="single"/>
+          <w:lang w:val="de-DE"/>
+        </w:rPr>
+        <w:t>Wire</w:t>
+      </w:r>
+      <w:proofErr w:type="spellEnd"/>
+      <w:r>
+        <w:rPr>
+          <w:u w:val="single"/>
+          <w:lang w:val="de-DE"/>
+        </w:rPr>
+        <w:t xml:space="preserve"> BUS“ </w:t>
+      </w:r>
+      <w:r>
+        <w:rPr>
+          <w:u w:val="single"/>
+          <w:lang w:val="de-DE"/>
+        </w:rPr>
         <w:t>Datenschnittstelle</w:t>
       </w:r>
     </w:p>
@@ -5323,8 +6578,21 @@
         <w:pStyle w:val="Textkrper"/>
       </w:pPr>
       <w:r>
-        <w:t>C:\Users\Alexander Tidden\Documents\Wetterstation\Datasheets_And_Manuals</w:t>
-      </w:r>
+        <w:t>C:\Users\Alexander Tidden\Documents\</w:t>
+      </w:r>
+      <w:proofErr w:type="spellStart"/>
+      <w:r>
+        <w:t>Wetterstation</w:t>
+      </w:r>
+      <w:proofErr w:type="spellEnd"/>
+      <w:r>
+        <w:t>\</w:t>
+      </w:r>
+      <w:proofErr w:type="spellStart"/>
+      <w:r>
+        <w:t>Datasheets_And_Manuals</w:t>
+      </w:r>
+      <w:proofErr w:type="spellEnd"/>
     </w:p>
     <w:p>
       <w:pPr>
@@ -5350,7 +6618,23 @@
         <w:pStyle w:val="Textkrper"/>
       </w:pPr>
       <w:r>
-        <w:t>(Arduino) DHT sensor library by Adafruit v1.3.0</w:t>
+        <w:t>(</w:t>
+      </w:r>
+      <w:proofErr w:type="spellStart"/>
+      <w:r>
+        <w:t>Arduino</w:t>
+      </w:r>
+      <w:proofErr w:type="spellEnd"/>
+      <w:r>
+        <w:t xml:space="preserve">) DHT sensor library by </w:t>
+      </w:r>
+      <w:proofErr w:type="spellStart"/>
+      <w:r>
+        <w:t>Adafruit</w:t>
+      </w:r>
+      <w:proofErr w:type="spellEnd"/>
+      <w:r>
+        <w:t xml:space="preserve"> v1.3.0</w:t>
       </w:r>
     </w:p>
     <w:p>
@@ -5374,7 +6658,6 @@
         <w:pStyle w:val="Textkrper"/>
       </w:pPr>
       <w:r>
-        <w:lastRenderedPageBreak/>
         <w:t>#define DHTPIN 2</w:t>
       </w:r>
     </w:p>
@@ -5406,8 +6689,13 @@
       <w:pPr>
         <w:pStyle w:val="Textkrper"/>
       </w:pPr>
-      <w:r>
-        <w:t xml:space="preserve">class </w:t>
+      <w:proofErr w:type="gramStart"/>
+      <w:r>
+        <w:t>class</w:t>
+      </w:r>
+      <w:proofErr w:type="gramEnd"/>
+      <w:r>
+        <w:t xml:space="preserve"> </w:t>
       </w:r>
       <w:r>
         <w:rPr>
@@ -5432,16 +6720,42 @@
         <w:pStyle w:val="Textkrper"/>
       </w:pPr>
       <w:r>
-        <w:t xml:space="preserve">   float </w:t>
-      </w:r>
+        <w:t xml:space="preserve">   </w:t>
+      </w:r>
+      <w:proofErr w:type="gramStart"/>
+      <w:r>
+        <w:t>float</w:t>
+      </w:r>
+      <w:proofErr w:type="gramEnd"/>
+      <w:r>
+        <w:t xml:space="preserve"> </w:t>
+      </w:r>
+      <w:proofErr w:type="spellStart"/>
       <w:r>
         <w:rPr>
           <w:b/>
         </w:rPr>
         <w:t>readTemperature</w:t>
       </w:r>
-      <w:r>
-        <w:t>(bool S=false, bool force=false);</w:t>
+      <w:proofErr w:type="spellEnd"/>
+      <w:r>
+        <w:t>(</w:t>
+      </w:r>
+      <w:proofErr w:type="spellStart"/>
+      <w:r>
+        <w:t>bool</w:t>
+      </w:r>
+      <w:proofErr w:type="spellEnd"/>
+      <w:r>
+        <w:t xml:space="preserve"> S=false, </w:t>
+      </w:r>
+      <w:proofErr w:type="spellStart"/>
+      <w:r>
+        <w:t>bool</w:t>
+      </w:r>
+      <w:proofErr w:type="spellEnd"/>
+      <w:r>
+        <w:t xml:space="preserve"> force=false);</w:t>
       </w:r>
     </w:p>
     <w:p>
@@ -5457,16 +6771,34 @@
         <w:pStyle w:val="Textkrper"/>
       </w:pPr>
       <w:r>
-        <w:t xml:space="preserve">   float </w:t>
-      </w:r>
+        <w:t xml:space="preserve">   </w:t>
+      </w:r>
+      <w:proofErr w:type="gramStart"/>
+      <w:r>
+        <w:t>float</w:t>
+      </w:r>
+      <w:proofErr w:type="gramEnd"/>
+      <w:r>
+        <w:t xml:space="preserve"> </w:t>
+      </w:r>
+      <w:proofErr w:type="spellStart"/>
       <w:r>
         <w:rPr>
           <w:b/>
         </w:rPr>
         <w:t>readHumidity</w:t>
       </w:r>
-      <w:r>
-        <w:t>(bool force=false);</w:t>
+      <w:proofErr w:type="spellEnd"/>
+      <w:r>
+        <w:t>(</w:t>
+      </w:r>
+      <w:proofErr w:type="spellStart"/>
+      <w:r>
+        <w:t>bool</w:t>
+      </w:r>
+      <w:proofErr w:type="spellEnd"/>
+      <w:r>
+        <w:t xml:space="preserve"> force=false);</w:t>
       </w:r>
     </w:p>
     <w:p>
@@ -5544,12 +6876,21 @@
       </w:pPr>
       <w:bookmarkStart w:id="19" w:name="_whitebox_emphasis_baustein_2_emphasis"/>
       <w:bookmarkEnd w:id="19"/>
-      <w:r>
-        <w:rPr>
-          <w:lang w:val="de-DE"/>
-        </w:rPr>
-        <w:t xml:space="preserve">Whitebox </w:t>
-      </w:r>
+      <w:proofErr w:type="spellStart"/>
+      <w:r>
+        <w:rPr>
+          <w:lang w:val="de-DE"/>
+        </w:rPr>
+        <w:t>Whitebox</w:t>
+      </w:r>
+      <w:proofErr w:type="spellEnd"/>
+      <w:r>
+        <w:rPr>
+          <w:lang w:val="de-DE"/>
+        </w:rPr>
+        <w:t xml:space="preserve"> </w:t>
+      </w:r>
+      <w:proofErr w:type="spellStart"/>
       <w:r>
         <w:rPr>
           <w:i/>
@@ -5557,6 +6898,7 @@
         </w:rPr>
         <w:t>Energieversorung</w:t>
       </w:r>
+      <w:proofErr w:type="spellEnd"/>
     </w:p>
     <w:p>
       <w:pPr>
@@ -5571,7 +6913,39 @@
           <w:color w:val="FF0000"/>
           <w:lang w:val="de-DE"/>
         </w:rPr>
-        <w:t>Nutzen des Deep Sleep?</w:t>
+        <w:t xml:space="preserve">Nutzen des </w:t>
+      </w:r>
+      <w:proofErr w:type="spellStart"/>
+      <w:r>
+        <w:rPr>
+          <w:color w:val="FF0000"/>
+          <w:lang w:val="de-DE"/>
+        </w:rPr>
+        <w:t>Deep</w:t>
+      </w:r>
+      <w:proofErr w:type="spellEnd"/>
+      <w:r>
+        <w:rPr>
+          <w:color w:val="FF0000"/>
+          <w:lang w:val="de-DE"/>
+        </w:rPr>
+        <w:t xml:space="preserve"> </w:t>
+      </w:r>
+      <w:proofErr w:type="spellStart"/>
+      <w:r>
+        <w:rPr>
+          <w:color w:val="FF0000"/>
+          <w:lang w:val="de-DE"/>
+        </w:rPr>
+        <w:t>Sleep</w:t>
+      </w:r>
+      <w:proofErr w:type="spellEnd"/>
+      <w:r>
+        <w:rPr>
+          <w:color w:val="FF0000"/>
+          <w:lang w:val="de-DE"/>
+        </w:rPr>
+        <w:t>?</w:t>
       </w:r>
     </w:p>
     <w:p>
@@ -5582,16 +6956,143 @@
         <w:rPr>
           <w:i/>
         </w:rPr>
-        <w:t>&lt;Whitebox-Template&gt;</w:t>
-      </w:r>
-    </w:p>
-    <w:p>
-      <w:pPr>
-        <w:pStyle w:val="Textkrper"/>
-      </w:pPr>
-      <w:r>
-        <w:t>…</w:t>
-      </w:r>
+        <w:t>&lt;</w:t>
+      </w:r>
+      <w:proofErr w:type="spellStart"/>
+      <w:r>
+        <w:rPr>
+          <w:i/>
+        </w:rPr>
+        <w:t>Whitebox</w:t>
+      </w:r>
+      <w:proofErr w:type="spellEnd"/>
+      <w:r>
+        <w:rPr>
+          <w:i/>
+        </w:rPr>
+        <w:t>-Template&gt;</w:t>
+      </w:r>
+    </w:p>
+    <w:p>
+      <w:pPr>
+        <w:pStyle w:val="Heading4"/>
+      </w:pPr>
+      <w:proofErr w:type="spellStart"/>
+      <w:r>
+        <w:lastRenderedPageBreak/>
+        <w:t>Schaltbare</w:t>
+      </w:r>
+      <w:proofErr w:type="spellEnd"/>
+      <w:r>
+        <w:t xml:space="preserve"> </w:t>
+      </w:r>
+      <w:proofErr w:type="spellStart"/>
+      <w:r>
+        <w:t>Spannungsversorung</w:t>
+      </w:r>
+      <w:proofErr w:type="spellEnd"/>
+      <w:r>
+        <w:t xml:space="preserve"> Prototyp1</w:t>
+      </w:r>
+    </w:p>
+    <w:p>
+      <w:pPr>
+        <w:pStyle w:val="Textkrper"/>
+      </w:pPr>
+      <w:r>
+        <w:rPr>
+          <w:noProof/>
+          <w:lang w:val="de-DE" w:eastAsia="de-DE"/>
+        </w:rPr>
+        <w:drawing>
+          <wp:inline distT="0" distB="0" distL="0" distR="0">
+            <wp:extent cx="3034251" cy="2547710"/>
+            <wp:effectExtent l="19050" t="0" r="0" b="0"/>
+            <wp:docPr id="7" name="Bild 2" descr="http://www.arduino-tutorial.de/wp-content/uploads/2010/06/npnTransistor.jpg"/>
+            <wp:cNvGraphicFramePr>
+              <a:graphicFrameLocks xmlns:a="http://schemas.openxmlformats.org/drawingml/2006/main" noChangeAspect="1"/>
+            </wp:cNvGraphicFramePr>
+            <a:graphic xmlns:a="http://schemas.openxmlformats.org/drawingml/2006/main">
+              <a:graphicData uri="http://schemas.openxmlformats.org/drawingml/2006/picture">
+                <pic:pic xmlns:pic="http://schemas.openxmlformats.org/drawingml/2006/picture">
+                  <pic:nvPicPr>
+                    <pic:cNvPr id="0" name="Picture 2" descr="http://www.arduino-tutorial.de/wp-content/uploads/2010/06/npnTransistor.jpg"/>
+                    <pic:cNvPicPr>
+                      <a:picLocks noChangeAspect="1" noChangeArrowheads="1"/>
+                    </pic:cNvPicPr>
+                  </pic:nvPicPr>
+                  <pic:blipFill>
+                    <a:blip r:embed="rId15" cstate="print"/>
+                    <a:srcRect/>
+                    <a:stretch>
+                      <a:fillRect/>
+                    </a:stretch>
+                  </pic:blipFill>
+                  <pic:spPr bwMode="auto">
+                    <a:xfrm>
+                      <a:off x="0" y="0"/>
+                      <a:ext cx="3032989" cy="2546650"/>
+                    </a:xfrm>
+                    <a:prstGeom prst="rect">
+                      <a:avLst/>
+                    </a:prstGeom>
+                    <a:noFill/>
+                    <a:ln w="9525">
+                      <a:noFill/>
+                      <a:miter lim="800000"/>
+                      <a:headEnd/>
+                      <a:tailEnd/>
+                    </a:ln>
+                  </pic:spPr>
+                </pic:pic>
+              </a:graphicData>
+            </a:graphic>
+          </wp:inline>
+        </w:drawing>
+      </w:r>
+    </w:p>
+    <w:p>
+      <w:pPr>
+        <w:pStyle w:val="Textkrper"/>
+      </w:pPr>
+      <w:r>
+        <w:t xml:space="preserve">Transistor: </w:t>
+      </w:r>
+      <w:r>
+        <w:t>PN2222</w:t>
+      </w:r>
+      <w:r>
+        <w:t xml:space="preserve"> (NPN)</w:t>
+      </w:r>
+    </w:p>
+    <w:p>
+      <w:pPr>
+        <w:pStyle w:val="Textkrper"/>
+      </w:pPr>
+      <w:r>
+        <w:t xml:space="preserve">Software: </w:t>
+      </w:r>
+      <w:proofErr w:type="spellStart"/>
+      <w:r>
+        <w:t>Arduino</w:t>
+      </w:r>
+      <w:proofErr w:type="spellEnd"/>
+      <w:r>
+        <w:t xml:space="preserve"> example “</w:t>
+      </w:r>
+      <w:proofErr w:type="spellStart"/>
+      <w:r>
+        <w:t>BlinkWithoutDelay</w:t>
+      </w:r>
+      <w:proofErr w:type="spellEnd"/>
+      <w:r>
+        <w:t>”</w:t>
+      </w:r>
+    </w:p>
+    <w:p>
+      <w:pPr>
+        <w:pStyle w:val="Textkrper"/>
+      </w:pPr>
     </w:p>
     <w:p>
       <w:pPr>
@@ -5599,29 +7100,58 @@
       </w:pPr>
       <w:bookmarkStart w:id="20" w:name="_whitebox_emphasis_baustein_m_emphasis"/>
       <w:bookmarkEnd w:id="20"/>
-      <w:r>
-        <w:t xml:space="preserve">Whitebox </w:t>
+      <w:proofErr w:type="spellStart"/>
+      <w:r>
+        <w:t>Whitebox</w:t>
+      </w:r>
+      <w:proofErr w:type="spellEnd"/>
+      <w:r>
+        <w:t xml:space="preserve"> </w:t>
       </w:r>
       <w:r>
         <w:rPr>
           <w:i/>
         </w:rPr>
-        <w:t>&lt;Baustein m&gt;</w:t>
+        <w:t>&lt;</w:t>
+      </w:r>
+      <w:proofErr w:type="spellStart"/>
+      <w:r>
+        <w:rPr>
+          <w:i/>
+        </w:rPr>
+        <w:t>Baustein</w:t>
+      </w:r>
+      <w:proofErr w:type="spellEnd"/>
+      <w:r>
+        <w:rPr>
+          <w:i/>
+        </w:rPr>
+        <w:t xml:space="preserve"> m&gt;</w:t>
       </w:r>
     </w:p>
     <w:p>
       <w:pPr>
         <w:pStyle w:val="FirstParagraph"/>
-        <w:rPr>
-          <w:lang w:val="de-DE"/>
-        </w:rPr>
       </w:pPr>
       <w:r>
         <w:rPr>
           <w:i/>
-          <w:lang w:val="de-DE"/>
-        </w:rPr>
-        <w:t>&lt;Whitebox-Template&gt;</w:t>
+        </w:rPr>
+        <w:t>&lt;</w:t>
+      </w:r>
+      <w:proofErr w:type="spellStart"/>
+      <w:r>
+        <w:rPr>
+          <w:i/>
+        </w:rPr>
+        <w:t>Whitebox</w:t>
+      </w:r>
+      <w:proofErr w:type="spellEnd"/>
+      <w:r>
+        <w:rPr>
+          <w:i/>
+        </w:rPr>
+        <w:t>-Template&gt;</w:t>
       </w:r>
     </w:p>
     <w:p>
@@ -5651,7 +7181,21 @@
         <w:rPr>
           <w:lang w:val="de-DE"/>
         </w:rPr>
-        <w:t>An dieser Stelle können Sie den inneren Aufbau (einiger) Bausteine aus Ebene 2 als Whitebox beschreiben.</w:t>
+        <w:t xml:space="preserve">An dieser Stelle können Sie den inneren Aufbau (einiger) Bausteine aus Ebene 2 als </w:t>
+      </w:r>
+      <w:proofErr w:type="spellStart"/>
+      <w:r>
+        <w:rPr>
+          <w:lang w:val="de-DE"/>
+        </w:rPr>
+        <w:t>Whitebox</w:t>
+      </w:r>
+      <w:proofErr w:type="spellEnd"/>
+      <w:r>
+        <w:rPr>
+          <w:lang w:val="de-DE"/>
+        </w:rPr>
+        <w:t xml:space="preserve"> beschreiben.</w:t>
       </w:r>
     </w:p>
     <w:p>
@@ -5677,11 +7221,19 @@
       </w:pPr>
       <w:bookmarkStart w:id="22" w:name="_whitebox_baustein_x_1"/>
       <w:bookmarkEnd w:id="22"/>
-      <w:r>
-        <w:rPr>
-          <w:lang w:val="de-DE"/>
-        </w:rPr>
-        <w:t>Whitebox &lt;_Baustein x.1_&gt;</w:t>
+      <w:proofErr w:type="spellStart"/>
+      <w:r>
+        <w:rPr>
+          <w:lang w:val="de-DE"/>
+        </w:rPr>
+        <w:t>Whitebox</w:t>
+      </w:r>
+      <w:proofErr w:type="spellEnd"/>
+      <w:r>
+        <w:rPr>
+          <w:lang w:val="de-DE"/>
+        </w:rPr>
+        <w:t xml:space="preserve"> &lt;_Baustein x.1_&gt;</w:t>
       </w:r>
     </w:p>
     <w:p>
@@ -5719,8 +7271,21 @@
         <w:rPr>
           <w:i/>
         </w:rPr>
-        <w:lastRenderedPageBreak/>
-        <w:t>&lt;Whitebox-Template&gt;</w:t>
+        <w:t>&lt;</w:t>
+      </w:r>
+      <w:proofErr w:type="spellStart"/>
+      <w:r>
+        <w:rPr>
+          <w:i/>
+        </w:rPr>
+        <w:t>Whitebox</w:t>
+      </w:r>
+      <w:proofErr w:type="spellEnd"/>
+      <w:r>
+        <w:rPr>
+          <w:i/>
+        </w:rPr>
+        <w:t>-Template&gt;</w:t>
       </w:r>
     </w:p>
     <w:p>
@@ -5729,8 +7294,21 @@
       </w:pPr>
       <w:bookmarkStart w:id="23" w:name="_whitebox_baustein_x_2"/>
       <w:bookmarkEnd w:id="23"/>
-      <w:r>
-        <w:t>Whitebox &lt;_Baustein x.2_&gt;</w:t>
+      <w:proofErr w:type="spellStart"/>
+      <w:r>
+        <w:t>Whitebox</w:t>
+      </w:r>
+      <w:proofErr w:type="spellEnd"/>
+      <w:r>
+        <w:t xml:space="preserve"> &lt;_</w:t>
+      </w:r>
+      <w:proofErr w:type="spellStart"/>
+      <w:r>
+        <w:t>Baustein</w:t>
+      </w:r>
+      <w:proofErr w:type="spellEnd"/>
+      <w:r>
+        <w:t xml:space="preserve"> x.2_&gt;</w:t>
       </w:r>
     </w:p>
     <w:p>
@@ -5741,7 +7319,21 @@
         <w:rPr>
           <w:i/>
         </w:rPr>
-        <w:t>&lt;Whitebox-Template&gt;</w:t>
+        <w:t>&lt;</w:t>
+      </w:r>
+      <w:proofErr w:type="spellStart"/>
+      <w:r>
+        <w:rPr>
+          <w:i/>
+        </w:rPr>
+        <w:t>Whitebox</w:t>
+      </w:r>
+      <w:proofErr w:type="spellEnd"/>
+      <w:r>
+        <w:rPr>
+          <w:i/>
+        </w:rPr>
+        <w:t>-Template&gt;</w:t>
       </w:r>
     </w:p>
     <w:p>
@@ -5750,8 +7342,21 @@
       </w:pPr>
       <w:bookmarkStart w:id="24" w:name="_whitebox_baustein_y_1"/>
       <w:bookmarkEnd w:id="24"/>
-      <w:r>
-        <w:t>Whitebox &lt;_Baustein y.1_&gt;</w:t>
+      <w:proofErr w:type="spellStart"/>
+      <w:r>
+        <w:t>Whitebox</w:t>
+      </w:r>
+      <w:proofErr w:type="spellEnd"/>
+      <w:r>
+        <w:t xml:space="preserve"> &lt;_</w:t>
+      </w:r>
+      <w:proofErr w:type="spellStart"/>
+      <w:r>
+        <w:t>Baustein</w:t>
+      </w:r>
+      <w:proofErr w:type="spellEnd"/>
+      <w:r>
+        <w:t xml:space="preserve"> y.1_&gt;</w:t>
       </w:r>
     </w:p>
     <w:p>
@@ -5766,7 +7371,23 @@
           <w:i/>
           <w:lang w:val="de-DE"/>
         </w:rPr>
-        <w:t>&lt;Whitebox-Template&gt;</w:t>
+        <w:t>&lt;</w:t>
+      </w:r>
+      <w:proofErr w:type="spellStart"/>
+      <w:r>
+        <w:rPr>
+          <w:i/>
+          <w:lang w:val="de-DE"/>
+        </w:rPr>
+        <w:t>Whitebox</w:t>
+      </w:r>
+      <w:proofErr w:type="spellEnd"/>
+      <w:r>
+        <w:rPr>
+          <w:i/>
+          <w:lang w:val="de-DE"/>
+        </w:rPr>
+        <w:t>-Template&gt;</w:t>
       </w:r>
     </w:p>
     <w:p>
@@ -5782,6 +7403,7 @@
         <w:rPr>
           <w:lang w:val="de-DE"/>
         </w:rPr>
+        <w:lastRenderedPageBreak/>
         <w:t>Laufzeitsicht</w:t>
       </w:r>
     </w:p>
@@ -5875,7 +7497,21 @@
         <w:rPr>
           <w:lang w:val="de-DE"/>
         </w:rPr>
-        <w:t>Betrieb und Administration: Inbetriebnahme, Start, Stop.</w:t>
+        <w:t xml:space="preserve">Betrieb und Administration: Inbetriebnahme, Start, </w:t>
+      </w:r>
+      <w:proofErr w:type="spellStart"/>
+      <w:r>
+        <w:rPr>
+          <w:lang w:val="de-DE"/>
+        </w:rPr>
+        <w:t>Stop</w:t>
+      </w:r>
+      <w:proofErr w:type="spellEnd"/>
+      <w:r>
+        <w:rPr>
+          <w:lang w:val="de-DE"/>
+        </w:rPr>
+        <w:t>.</w:t>
       </w:r>
     </w:p>
     <w:p>
@@ -5885,9 +7521,19 @@
           <w:numId w:val="10"/>
         </w:numPr>
       </w:pPr>
-      <w:r>
-        <w:t>Fehler- und Ausnahmeszenarien</w:t>
-      </w:r>
+      <w:proofErr w:type="spellStart"/>
+      <w:r>
+        <w:t>Fehler</w:t>
+      </w:r>
+      <w:proofErr w:type="spellEnd"/>
+      <w:r>
+        <w:t xml:space="preserve">- und </w:t>
+      </w:r>
+      <w:proofErr w:type="spellStart"/>
+      <w:r>
+        <w:t>Ausnahmeszenarien</w:t>
+      </w:r>
+      <w:proofErr w:type="spellEnd"/>
     </w:p>
     <w:p>
       <w:pPr>
@@ -5943,7 +7589,21 @@
         <w:rPr>
           <w:lang w:val="de-DE"/>
         </w:rPr>
-        <w:t>Nutzen Sie solche Szenarien in der Dokumentation hauptsächlich zur besseren Kommunikation mit Stakeholdern, die statische Modelle (z.B. Bausteinsicht, Verteilungssicht) weniger verständlich finden.</w:t>
+        <w:t xml:space="preserve">Nutzen Sie solche Szenarien in der Dokumentation hauptsächlich zur besseren Kommunikation mit </w:t>
+      </w:r>
+      <w:proofErr w:type="spellStart"/>
+      <w:r>
+        <w:rPr>
+          <w:lang w:val="de-DE"/>
+        </w:rPr>
+        <w:t>Stakeholdern</w:t>
+      </w:r>
+      <w:proofErr w:type="spellEnd"/>
+      <w:r>
+        <w:rPr>
+          <w:lang w:val="de-DE"/>
+        </w:rPr>
+        <w:t>, die statische Modelle (z.B. Bausteinsicht, Verteilungssicht) weniger verständlich finden.</w:t>
       </w:r>
     </w:p>
     <w:p>
@@ -5971,8 +7631,29 @@
         </w:rPr>
         <w:t xml:space="preserve">Für die Beschreibung von Szenarien gibt es zahlreiche Ausdrucksmöglichkeiten. </w:t>
       </w:r>
-      <w:r>
-        <w:t>Nutzen Sie beispielsweise:</w:t>
+      <w:proofErr w:type="spellStart"/>
+      <w:r>
+        <w:t>Nutzen</w:t>
+      </w:r>
+      <w:proofErr w:type="spellEnd"/>
+      <w:r>
+        <w:t xml:space="preserve"> </w:t>
+      </w:r>
+      <w:proofErr w:type="spellStart"/>
+      <w:r>
+        <w:t>Sie</w:t>
+      </w:r>
+      <w:proofErr w:type="spellEnd"/>
+      <w:r>
+        <w:t xml:space="preserve"> </w:t>
+      </w:r>
+      <w:proofErr w:type="spellStart"/>
+      <w:r>
+        <w:t>beispielsweise</w:t>
+      </w:r>
+      <w:proofErr w:type="spellEnd"/>
+      <w:r>
+        <w:t>:</w:t>
       </w:r>
     </w:p>
     <w:p>
@@ -5999,9 +7680,27 @@
           <w:numId w:val="11"/>
         </w:numPr>
       </w:pPr>
-      <w:r>
-        <w:t>Aktivitäts- oder Flussdiagramme</w:t>
-      </w:r>
+      <w:proofErr w:type="spellStart"/>
+      <w:r>
+        <w:t>Aktivitäts</w:t>
+      </w:r>
+      <w:proofErr w:type="spellEnd"/>
+      <w:r>
+        <w:t xml:space="preserve">- </w:t>
+      </w:r>
+      <w:proofErr w:type="spellStart"/>
+      <w:r>
+        <w:t>oder</w:t>
+      </w:r>
+      <w:proofErr w:type="spellEnd"/>
+      <w:r>
+        <w:t xml:space="preserve"> </w:t>
+      </w:r>
+      <w:proofErr w:type="spellStart"/>
+      <w:r>
+        <w:t>Flussdiagramme</w:t>
+      </w:r>
+      <w:proofErr w:type="spellEnd"/>
     </w:p>
     <w:p>
       <w:pPr>
@@ -6010,9 +7709,11 @@
           <w:numId w:val="11"/>
         </w:numPr>
       </w:pPr>
+      <w:proofErr w:type="spellStart"/>
       <w:r>
         <w:t>Sequenzdiagramme</w:t>
       </w:r>
+      <w:proofErr w:type="spellEnd"/>
     </w:p>
     <w:p>
       <w:pPr>
@@ -6038,10 +7739,11 @@
           <w:numId w:val="11"/>
         </w:numPr>
       </w:pPr>
-      <w:r>
-        <w:lastRenderedPageBreak/>
+      <w:proofErr w:type="spellStart"/>
+      <w:r>
         <w:t>Zustandsautomaten</w:t>
       </w:r>
+      <w:proofErr w:type="spellEnd"/>
     </w:p>
     <w:p>
       <w:pPr>
@@ -6062,7 +7764,35 @@
         <w:rPr>
           <w:i/>
         </w:rPr>
-        <w:t>&lt;Bezeichnung Laufzeitszenario 1&gt;</w:t>
+        <w:t>&lt;</w:t>
+      </w:r>
+      <w:proofErr w:type="spellStart"/>
+      <w:r>
+        <w:rPr>
+          <w:i/>
+        </w:rPr>
+        <w:t>Bezeichnung</w:t>
+      </w:r>
+      <w:proofErr w:type="spellEnd"/>
+      <w:r>
+        <w:rPr>
+          <w:i/>
+        </w:rPr>
+        <w:t xml:space="preserve"> </w:t>
+      </w:r>
+      <w:proofErr w:type="spellStart"/>
+      <w:r>
+        <w:rPr>
+          <w:i/>
+        </w:rPr>
+        <w:t>Laufzeitszenario</w:t>
+      </w:r>
+      <w:proofErr w:type="spellEnd"/>
+      <w:r>
+        <w:rPr>
+          <w:i/>
+        </w:rPr>
+        <w:t xml:space="preserve"> 1&gt;</w:t>
       </w:r>
     </w:p>
     <w:p>
@@ -6111,6 +7841,7 @@
           <w:i/>
           <w:lang w:val="de-DE"/>
         </w:rPr>
+        <w:lastRenderedPageBreak/>
         <w:t>&lt;Bezeichnung Laufzeitszenario 2&gt;</w:t>
       </w:r>
     </w:p>
@@ -6218,7 +7949,21 @@
         <w:rPr>
           <w:lang w:val="de-DE"/>
         </w:rPr>
-        <w:t>die technische Infrastruktur, auf der Ihr System ausgeführt wird, mit Infrastrukturelementen wie Standorte, Umgebungen, Rechnern, Prozessoren, Kanälen und Netztoplogien sowie sonstigen Bestandteilen und</w:t>
+        <w:t xml:space="preserve">die technische Infrastruktur, auf der Ihr System ausgeführt wird, mit Infrastrukturelementen wie Standorte, Umgebungen, Rechnern, Prozessoren, Kanälen und </w:t>
+      </w:r>
+      <w:proofErr w:type="spellStart"/>
+      <w:r>
+        <w:rPr>
+          <w:lang w:val="de-DE"/>
+        </w:rPr>
+        <w:t>Netztoplogien</w:t>
+      </w:r>
+      <w:proofErr w:type="spellEnd"/>
+      <w:r>
+        <w:rPr>
+          <w:lang w:val="de-DE"/>
+        </w:rPr>
+        <w:t xml:space="preserve"> sowie sonstigen Bestandteilen und</w:t>
       </w:r>
     </w:p>
     <w:p>
@@ -6306,21 +8051,34 @@
         <w:rPr>
           <w:lang w:val="de-DE"/>
         </w:rPr>
-        <w:t>Software läuft nicht ohne Infrastruktur. Diese zugrundeliegende Infrastruktur beeinflusst Ihr System und/oder querschnittliche Lösungskonzepte, daher müssen Sie diese Infrastruktur kennen.</w:t>
-      </w:r>
-    </w:p>
-    <w:p>
-      <w:pPr>
-        <w:pStyle w:val="Textkrper"/>
-        <w:rPr>
-          <w:lang w:val="de-DE"/>
-        </w:rPr>
-      </w:pPr>
-      <w:r>
-        <w:rPr>
-          <w:lang w:val="de-DE"/>
-        </w:rPr>
-        <w:lastRenderedPageBreak/>
+        <w:t xml:space="preserve">Software läuft nicht ohne Infrastruktur. Diese zugrundeliegende Infrastruktur beeinflusst Ihr System und/oder </w:t>
+      </w:r>
+      <w:proofErr w:type="spellStart"/>
+      <w:r>
+        <w:rPr>
+          <w:lang w:val="de-DE"/>
+        </w:rPr>
+        <w:t>querschnittliche</w:t>
+      </w:r>
+      <w:proofErr w:type="spellEnd"/>
+      <w:r>
+        <w:rPr>
+          <w:lang w:val="de-DE"/>
+        </w:rPr>
+        <w:t xml:space="preserve"> Lösungskonzepte, daher müssen Sie diese Infrastruktur kennen.</w:t>
+      </w:r>
+    </w:p>
+    <w:p>
+      <w:pPr>
+        <w:pStyle w:val="Textkrper"/>
+        <w:rPr>
+          <w:lang w:val="de-DE"/>
+        </w:rPr>
+      </w:pPr>
+      <w:r>
+        <w:rPr>
+          <w:lang w:val="de-DE"/>
+        </w:rPr>
         <w:t>Das oberste Verteilungsdiagramm könnte bereits in Ihrem technischen Kontext enthalten sein, mit Ihrer Infrastruktur als EINE Black-Box. Jetzt zoomen Sie in diese Infrastruktur mit weiteren Verteilungsdiagrammen hinein:</w:t>
       </w:r>
     </w:p>
@@ -6338,7 +8096,35 @@
         <w:rPr>
           <w:lang w:val="de-DE"/>
         </w:rPr>
-        <w:t>Die UML stellt mit Verteilungsdiagrammen (Deployment diagrams) eine Diagrammart zur Verfügung, um diese Sicht auszudrücken. Nutzen Sie diese, evtl. auch geschachtelt, wenn Ihre Verteilungsstruktur es verlangt.</w:t>
+        <w:t>Die UML stellt mit Verteilungsdiagrammen (</w:t>
+      </w:r>
+      <w:proofErr w:type="spellStart"/>
+      <w:r>
+        <w:rPr>
+          <w:lang w:val="de-DE"/>
+        </w:rPr>
+        <w:t>Deployment</w:t>
+      </w:r>
+      <w:proofErr w:type="spellEnd"/>
+      <w:r>
+        <w:rPr>
+          <w:lang w:val="de-DE"/>
+        </w:rPr>
+        <w:t xml:space="preserve"> </w:t>
+      </w:r>
+      <w:proofErr w:type="spellStart"/>
+      <w:r>
+        <w:rPr>
+          <w:lang w:val="de-DE"/>
+        </w:rPr>
+        <w:t>diagrams</w:t>
+      </w:r>
+      <w:proofErr w:type="spellEnd"/>
+      <w:r>
+        <w:rPr>
+          <w:lang w:val="de-DE"/>
+        </w:rPr>
+        <w:t>) eine Diagrammart zur Verfügung, um diese Sicht auszudrücken. Nutzen Sie diese, evtl. auch geschachtelt, wenn Ihre Verteilungsstruktur es verlangt.</w:t>
       </w:r>
     </w:p>
     <w:p>
@@ -6355,7 +8141,21 @@
         <w:rPr>
           <w:lang w:val="de-DE"/>
         </w:rPr>
-        <w:t>Falls Ihre Infrastruktur-Stakeholder andere Diagrammarten bevorzugen, die Prozessoren und Kanäle zeigen, sind die hier ebenfalls einsetzbar.</w:t>
+        <w:t>Falls Ihre Infrastruktur-</w:t>
+      </w:r>
+      <w:proofErr w:type="spellStart"/>
+      <w:r>
+        <w:rPr>
+          <w:lang w:val="de-DE"/>
+        </w:rPr>
+        <w:t>Stakeholder</w:t>
+      </w:r>
+      <w:proofErr w:type="spellEnd"/>
+      <w:r>
+        <w:rPr>
+          <w:lang w:val="de-DE"/>
+        </w:rPr>
+        <w:t xml:space="preserve"> andere Diagrammarten bevorzugen, die Prozessoren und Kanäle zeigen, sind die hier ebenfalls einsetzbar.</w:t>
       </w:r>
     </w:p>
     <w:p>
@@ -6371,6 +8171,7 @@
         <w:rPr>
           <w:lang w:val="de-DE"/>
         </w:rPr>
+        <w:lastRenderedPageBreak/>
         <w:t>Infrastruktur Ebene 1</w:t>
       </w:r>
     </w:p>
@@ -6402,7 +8203,21 @@
         <w:rPr>
           <w:lang w:val="de-DE"/>
         </w:rPr>
-        <w:t>die Verteilung des Gesamtsystems auf mehrere Standorte, Umgebungen, Rechner, Prozessoren oä. sowie die physischen Verbindungskanäle zwischen diesen,</w:t>
+        <w:t xml:space="preserve">die Verteilung des Gesamtsystems auf mehrere Standorte, Umgebungen, Rechner, Prozessoren </w:t>
+      </w:r>
+      <w:proofErr w:type="spellStart"/>
+      <w:r>
+        <w:rPr>
+          <w:lang w:val="de-DE"/>
+        </w:rPr>
+        <w:t>oä</w:t>
+      </w:r>
+      <w:proofErr w:type="spellEnd"/>
+      <w:r>
+        <w:rPr>
+          <w:lang w:val="de-DE"/>
+        </w:rPr>
+        <w:t>. sowie die physischen Verbindungskanäle zwischen diesen,</w:t>
       </w:r>
     </w:p>
     <w:p>
@@ -6467,7 +8282,21 @@
         <w:rPr>
           <w:lang w:val="de-DE"/>
         </w:rPr>
-        <w:t>Für mehrere Umgebungen oder alternatives Deployment kopieren Sie diesen Teil von arc42 für alle wichtigen Umgebungen.</w:t>
+        <w:t xml:space="preserve">Für mehrere Umgebungen oder alternatives </w:t>
+      </w:r>
+      <w:proofErr w:type="spellStart"/>
+      <w:r>
+        <w:rPr>
+          <w:lang w:val="de-DE"/>
+        </w:rPr>
+        <w:t>Deployment</w:t>
+      </w:r>
+      <w:proofErr w:type="spellEnd"/>
+      <w:r>
+        <w:rPr>
+          <w:lang w:val="de-DE"/>
+        </w:rPr>
+        <w:t xml:space="preserve"> kopieren Sie diesen Teil von arc42 für alle wichtigen Umgebungen.</w:t>
       </w:r>
     </w:p>
     <w:p>
@@ -6663,7 +8492,6 @@
           <w:i/>
           <w:lang w:val="de-DE"/>
         </w:rPr>
-        <w:lastRenderedPageBreak/>
         <w:t>&lt;Infrastrukturelement 2&gt;</w:t>
       </w:r>
     </w:p>
@@ -6737,11 +8565,20 @@
       </w:pPr>
       <w:bookmarkStart w:id="33" w:name="section-concepts"/>
       <w:bookmarkEnd w:id="33"/>
-      <w:r>
-        <w:rPr>
-          <w:lang w:val="de-DE"/>
-        </w:rPr>
-        <w:t>Querschnittliche Konzepte</w:t>
+      <w:proofErr w:type="spellStart"/>
+      <w:r>
+        <w:rPr>
+          <w:lang w:val="de-DE"/>
+        </w:rPr>
+        <w:lastRenderedPageBreak/>
+        <w:t>Querschnittliche</w:t>
+      </w:r>
+      <w:proofErr w:type="spellEnd"/>
+      <w:r>
+        <w:rPr>
+          <w:lang w:val="de-DE"/>
+        </w:rPr>
+        <w:t xml:space="preserve"> Konzepte</w:t>
       </w:r>
     </w:p>
     <w:p>
@@ -6772,6 +8609,7 @@
         </w:rPr>
         <w:t>Dieser Abschnitt beschreibt übergreifende, prinzipielle Regelungen und Lösungsansätze, die an mehreren Stellen (=</w:t>
       </w:r>
+      <w:proofErr w:type="spellStart"/>
       <w:r>
         <w:rPr>
           <w:i/>
@@ -6779,6 +8617,7 @@
         </w:rPr>
         <w:t>querschittlich</w:t>
       </w:r>
+      <w:proofErr w:type="spellEnd"/>
       <w:r>
         <w:rPr>
           <w:lang w:val="de-DE"/>
@@ -6807,8 +8646,21 @@
           <w:numId w:val="16"/>
         </w:numPr>
       </w:pPr>
-      <w:r>
-        <w:t>fachliche Modelle,</w:t>
+      <w:proofErr w:type="spellStart"/>
+      <w:r>
+        <w:t>fachliche</w:t>
+      </w:r>
+      <w:proofErr w:type="spellEnd"/>
+      <w:r>
+        <w:t xml:space="preserve"> </w:t>
+      </w:r>
+      <w:proofErr w:type="spellStart"/>
+      <w:r>
+        <w:t>Modelle</w:t>
+      </w:r>
+      <w:proofErr w:type="spellEnd"/>
+      <w:r>
+        <w:t>,</w:t>
       </w:r>
     </w:p>
     <w:p>
@@ -6818,8 +8670,37 @@
           <w:numId w:val="16"/>
         </w:numPr>
       </w:pPr>
-      <w:r>
-        <w:t>eingesetzte Architektur- oder Entwurfsmuster,</w:t>
+      <w:proofErr w:type="spellStart"/>
+      <w:r>
+        <w:t>eingesetzte</w:t>
+      </w:r>
+      <w:proofErr w:type="spellEnd"/>
+      <w:r>
+        <w:t xml:space="preserve"> </w:t>
+      </w:r>
+      <w:proofErr w:type="spellStart"/>
+      <w:r>
+        <w:t>Architektur</w:t>
+      </w:r>
+      <w:proofErr w:type="spellEnd"/>
+      <w:r>
+        <w:t xml:space="preserve">- </w:t>
+      </w:r>
+      <w:proofErr w:type="spellStart"/>
+      <w:r>
+        <w:t>oder</w:t>
+      </w:r>
+      <w:proofErr w:type="spellEnd"/>
+      <w:r>
+        <w:t xml:space="preserve"> </w:t>
+      </w:r>
+      <w:proofErr w:type="spellStart"/>
+      <w:r>
+        <w:t>Entwurfsmuster</w:t>
+      </w:r>
+      <w:proofErr w:type="spellEnd"/>
+      <w:r>
+        <w:t>,</w:t>
       </w:r>
     </w:p>
     <w:p>
@@ -6863,20 +8744,24 @@
           <w:numId w:val="16"/>
         </w:numPr>
       </w:pPr>
+      <w:proofErr w:type="spellStart"/>
       <w:r>
         <w:t>Implementierungsregeln</w:t>
       </w:r>
+      <w:proofErr w:type="spellEnd"/>
     </w:p>
     <w:p>
       <w:pPr>
         <w:pStyle w:val="FirstParagraph"/>
       </w:pPr>
+      <w:proofErr w:type="gramStart"/>
       <w:r>
         <w:rPr>
           <w:b/>
         </w:rPr>
         <w:t>Motivation.</w:t>
       </w:r>
+      <w:proofErr w:type="gramEnd"/>
     </w:p>
     <w:p>
       <w:pPr>
@@ -6923,19 +8808,42 @@
       <w:pPr>
         <w:pStyle w:val="Textkrper"/>
       </w:pPr>
+      <w:proofErr w:type="gramStart"/>
       <w:r>
         <w:rPr>
           <w:b/>
         </w:rPr>
         <w:t>Form.</w:t>
       </w:r>
-    </w:p>
-    <w:p>
-      <w:pPr>
-        <w:pStyle w:val="Textkrper"/>
-      </w:pPr>
-      <w:r>
-        <w:t>Kann vielfältig sein:</w:t>
+      <w:proofErr w:type="gramEnd"/>
+    </w:p>
+    <w:p>
+      <w:pPr>
+        <w:pStyle w:val="Textkrper"/>
+      </w:pPr>
+      <w:proofErr w:type="spellStart"/>
+      <w:r>
+        <w:t>Kann</w:t>
+      </w:r>
+      <w:proofErr w:type="spellEnd"/>
+      <w:r>
+        <w:t xml:space="preserve"> </w:t>
+      </w:r>
+      <w:proofErr w:type="spellStart"/>
+      <w:r>
+        <w:t>vielfältig</w:t>
+      </w:r>
+      <w:proofErr w:type="spellEnd"/>
+      <w:r>
+        <w:t xml:space="preserve"> </w:t>
+      </w:r>
+      <w:proofErr w:type="spellStart"/>
+      <w:r>
+        <w:t>sein</w:t>
+      </w:r>
+      <w:proofErr w:type="spellEnd"/>
+      <w:r>
+        <w:t>:</w:t>
       </w:r>
     </w:p>
     <w:p>
@@ -6945,8 +8853,37 @@
           <w:numId w:val="17"/>
         </w:numPr>
       </w:pPr>
-      <w:r>
-        <w:t>Konzeptpapiere mit beliebiger Gliederung,</w:t>
+      <w:proofErr w:type="spellStart"/>
+      <w:r>
+        <w:t>Konzeptpapiere</w:t>
+      </w:r>
+      <w:proofErr w:type="spellEnd"/>
+      <w:r>
+        <w:t xml:space="preserve"> </w:t>
+      </w:r>
+      <w:proofErr w:type="spellStart"/>
+      <w:r>
+        <w:t>mit</w:t>
+      </w:r>
+      <w:proofErr w:type="spellEnd"/>
+      <w:r>
+        <w:t xml:space="preserve"> </w:t>
+      </w:r>
+      <w:proofErr w:type="spellStart"/>
+      <w:r>
+        <w:t>beliebiger</w:t>
+      </w:r>
+      <w:proofErr w:type="spellEnd"/>
+      <w:r>
+        <w:t xml:space="preserve"> </w:t>
+      </w:r>
+      <w:proofErr w:type="spellStart"/>
+      <w:r>
+        <w:t>Gliederung</w:t>
+      </w:r>
+      <w:proofErr w:type="spellEnd"/>
+      <w:r>
+        <w:t>,</w:t>
       </w:r>
     </w:p>
     <w:p>
@@ -6997,7 +8934,35 @@
         <w:rPr>
           <w:lang w:val="de-DE"/>
         </w:rPr>
-        <w:t>Verweise auf "übliche" Nutzung von Standardframeworks (beispielsweise die Nutzung von Hibernate als Object/Relational Mapper.</w:t>
+        <w:t xml:space="preserve">Verweise auf "übliche" Nutzung von Standardframeworks (beispielsweise die Nutzung von </w:t>
+      </w:r>
+      <w:proofErr w:type="spellStart"/>
+      <w:r>
+        <w:rPr>
+          <w:lang w:val="de-DE"/>
+        </w:rPr>
+        <w:t>Hibernate</w:t>
+      </w:r>
+      <w:proofErr w:type="spellEnd"/>
+      <w:r>
+        <w:rPr>
+          <w:lang w:val="de-DE"/>
+        </w:rPr>
+        <w:t xml:space="preserve"> als </w:t>
+      </w:r>
+      <w:proofErr w:type="spellStart"/>
+      <w:r>
+        <w:rPr>
+          <w:lang w:val="de-DE"/>
+        </w:rPr>
+        <w:t>Object</w:t>
+      </w:r>
+      <w:proofErr w:type="spellEnd"/>
+      <w:r>
+        <w:rPr>
+          <w:lang w:val="de-DE"/>
+        </w:rPr>
+        <w:t>/Relational Mapper.</w:t>
       </w:r>
     </w:p>
     <w:p>
@@ -7012,7 +8977,6 @@
           <w:b/>
           <w:lang w:val="de-DE"/>
         </w:rPr>
-        <w:lastRenderedPageBreak/>
         <w:t>Struktur.</w:t>
       </w:r>
     </w:p>
@@ -7037,9 +9001,19 @@
           <w:numId w:val="18"/>
         </w:numPr>
       </w:pPr>
-      <w:r>
-        <w:t>Fachliche Konzepte</w:t>
-      </w:r>
+      <w:proofErr w:type="spellStart"/>
+      <w:r>
+        <w:t>Fachliche</w:t>
+      </w:r>
+      <w:proofErr w:type="spellEnd"/>
+      <w:r>
+        <w:t xml:space="preserve"> </w:t>
+      </w:r>
+      <w:proofErr w:type="spellStart"/>
+      <w:r>
+        <w:t>Konzepte</w:t>
+      </w:r>
+      <w:proofErr w:type="spellEnd"/>
     </w:p>
     <w:p>
       <w:pPr>
@@ -7059,8 +9033,22 @@
           <w:numId w:val="18"/>
         </w:numPr>
       </w:pPr>
-      <w:r>
-        <w:t>Sicherheitskonzepte (Safety und Security)</w:t>
+      <w:proofErr w:type="spellStart"/>
+      <w:r>
+        <w:lastRenderedPageBreak/>
+        <w:t>Sicherheitskonzepte</w:t>
+      </w:r>
+      <w:proofErr w:type="spellEnd"/>
+      <w:r>
+        <w:t xml:space="preserve"> (Safety </w:t>
+      </w:r>
+      <w:proofErr w:type="spellStart"/>
+      <w:r>
+        <w:t>und</w:t>
+      </w:r>
+      <w:proofErr w:type="spellEnd"/>
+      <w:r>
+        <w:t xml:space="preserve"> Security)</w:t>
       </w:r>
     </w:p>
     <w:p>
@@ -7070,9 +9058,19 @@
           <w:numId w:val="18"/>
         </w:numPr>
       </w:pPr>
-      <w:r>
-        <w:t>Architektur- und Entwurfsmuster</w:t>
-      </w:r>
+      <w:proofErr w:type="spellStart"/>
+      <w:r>
+        <w:t>Architektur</w:t>
+      </w:r>
+      <w:proofErr w:type="spellEnd"/>
+      <w:r>
+        <w:t xml:space="preserve">- und </w:t>
+      </w:r>
+      <w:proofErr w:type="spellStart"/>
+      <w:r>
+        <w:t>Entwurfsmuster</w:t>
+      </w:r>
+      <w:proofErr w:type="spellEnd"/>
     </w:p>
     <w:p>
       <w:pPr>
@@ -7081,9 +9079,19 @@
           <w:numId w:val="18"/>
         </w:numPr>
       </w:pPr>
-      <w:r>
-        <w:t>Unter-der-Haube</w:t>
-      </w:r>
+      <w:proofErr w:type="spellStart"/>
+      <w:r>
+        <w:t>Unter</w:t>
+      </w:r>
+      <w:proofErr w:type="spellEnd"/>
+      <w:r>
+        <w:t>-der-</w:t>
+      </w:r>
+      <w:proofErr w:type="spellStart"/>
+      <w:r>
+        <w:t>Haube</w:t>
+      </w:r>
+      <w:proofErr w:type="spellEnd"/>
     </w:p>
     <w:p>
       <w:pPr>
@@ -7092,9 +9100,11 @@
           <w:numId w:val="18"/>
         </w:numPr>
       </w:pPr>
+      <w:proofErr w:type="spellStart"/>
       <w:r>
         <w:t>Entwicklungskonzepte</w:t>
       </w:r>
+      <w:proofErr w:type="spellEnd"/>
     </w:p>
     <w:p>
       <w:pPr>
@@ -7103,9 +9113,11 @@
           <w:numId w:val="18"/>
         </w:numPr>
       </w:pPr>
+      <w:proofErr w:type="spellStart"/>
       <w:r>
         <w:t>Betriebskonzepte</w:t>
       </w:r>
+      <w:proofErr w:type="spellEnd"/>
     </w:p>
     <w:p>
       <w:pPr>
@@ -7132,7 +9144,7 @@
                     </pic:cNvPicPr>
                   </pic:nvPicPr>
                   <pic:blipFill>
-                    <a:blip r:embed="rId13" cstate="print"/>
+                    <a:blip r:embed="rId16" cstate="print"/>
                     <a:stretch>
                       <a:fillRect/>
                     </a:stretch>
@@ -7282,13 +9294,70 @@
         <w:rPr>
           <w:lang w:val="de-DE"/>
         </w:rPr>
+        <w:t>Entwurfsentscheidungen</w:t>
+      </w:r>
+    </w:p>
+    <w:p>
+      <w:pPr>
+        <w:pStyle w:val="FirstParagraph"/>
+        <w:rPr>
+          <w:lang w:val="de-DE"/>
+        </w:rPr>
+      </w:pPr>
+      <w:r>
+        <w:rPr>
+          <w:b/>
+          <w:lang w:val="de-DE"/>
+        </w:rPr>
+        <w:t>Inhalt.</w:t>
+      </w:r>
+    </w:p>
+    <w:p>
+      <w:pPr>
+        <w:pStyle w:val="Textkrper"/>
+        <w:rPr>
+          <w:lang w:val="de-DE"/>
+        </w:rPr>
+      </w:pPr>
+      <w:r>
+        <w:rPr>
+          <w:lang w:val="de-DE"/>
+        </w:rPr>
+        <w:t>Wichtige, teure, große oder riskante Architektur- oder Entwurfsentscheidungen inklusive der jeweiligen Begründungen. Mit "Entscheidungen" meinen wir hier die Auswahl einer von mehreren Alternativen unter vorgegebenen Kriterien.</w:t>
+      </w:r>
+    </w:p>
+    <w:p>
+      <w:pPr>
+        <w:pStyle w:val="Textkrper"/>
+        <w:rPr>
+          <w:lang w:val="de-DE"/>
+        </w:rPr>
+      </w:pPr>
+      <w:r>
+        <w:rPr>
+          <w:lang w:val="de-DE"/>
+        </w:rPr>
         <w:lastRenderedPageBreak/>
-        <w:t>Entwurfsentscheidungen</w:t>
-      </w:r>
-    </w:p>
-    <w:p>
-      <w:pPr>
-        <w:pStyle w:val="FirstParagraph"/>
+        <w:t xml:space="preserve">Wägen Sie ab, inwiefern Sie Entscheidungen hier zentral beschreiben, oder wo eine lokale Beschreibung (z.B. in der </w:t>
+      </w:r>
+      <w:proofErr w:type="spellStart"/>
+      <w:r>
+        <w:rPr>
+          <w:lang w:val="de-DE"/>
+        </w:rPr>
+        <w:t>Whitebox</w:t>
+      </w:r>
+      <w:proofErr w:type="spellEnd"/>
+      <w:r>
+        <w:rPr>
+          <w:lang w:val="de-DE"/>
+        </w:rPr>
+        <w:t>-Sicht von Bausteinen) sinnvoller ist. Vermeiden Sie Redundanz. Verweisen Sie evtl. auf Abschnitt 4, wo schon grundlegende strategische Entscheidungen beschrieben wurden.</w:t>
+      </w:r>
+    </w:p>
+    <w:p>
+      <w:pPr>
+        <w:pStyle w:val="Textkrper"/>
         <w:rPr>
           <w:lang w:val="de-DE"/>
         </w:rPr>
@@ -7298,83 +9367,63 @@
           <w:b/>
           <w:lang w:val="de-DE"/>
         </w:rPr>
-        <w:t>Inhalt.</w:t>
-      </w:r>
-    </w:p>
-    <w:p>
-      <w:pPr>
-        <w:pStyle w:val="Textkrper"/>
-        <w:rPr>
-          <w:lang w:val="de-DE"/>
-        </w:rPr>
-      </w:pPr>
-      <w:r>
-        <w:rPr>
-          <w:lang w:val="de-DE"/>
-        </w:rPr>
-        <w:t>Wichtige, teure, große oder riskante Architektur- oder Entwurfsentscheidungen inklusive der jeweiligen Begründungen. Mit "Entscheidungen" meinen wir hier die Auswahl einer von mehreren Alternativen unter vorgegebenen Kriterien.</w:t>
-      </w:r>
-    </w:p>
-    <w:p>
-      <w:pPr>
-        <w:pStyle w:val="Textkrper"/>
-        <w:rPr>
-          <w:lang w:val="de-DE"/>
-        </w:rPr>
-      </w:pPr>
-      <w:r>
-        <w:rPr>
-          <w:lang w:val="de-DE"/>
-        </w:rPr>
-        <w:t>Wägen Sie ab, inwiefern Sie Entscheidungen hier zentral beschreiben, oder wo eine lokale Beschreibung (z.B. in der Whitebox-Sicht von Bausteinen) sinnvoller ist. Vermeiden Sie Redundanz. Verweisen Sie evtl. auf Abschnitt 4, wo schon grundlegende strategische Entscheidungen beschrieben wurden.</w:t>
-      </w:r>
-    </w:p>
-    <w:p>
-      <w:pPr>
-        <w:pStyle w:val="Textkrper"/>
-        <w:rPr>
-          <w:lang w:val="de-DE"/>
-        </w:rPr>
-      </w:pPr>
+        <w:t>Motivation.</w:t>
+      </w:r>
+    </w:p>
+    <w:p>
+      <w:pPr>
+        <w:pStyle w:val="Textkrper"/>
+        <w:rPr>
+          <w:lang w:val="de-DE"/>
+        </w:rPr>
+      </w:pPr>
+      <w:proofErr w:type="spellStart"/>
+      <w:r>
+        <w:rPr>
+          <w:lang w:val="de-DE"/>
+        </w:rPr>
+        <w:t>Stakeholder</w:t>
+      </w:r>
+      <w:proofErr w:type="spellEnd"/>
+      <w:r>
+        <w:rPr>
+          <w:lang w:val="de-DE"/>
+        </w:rPr>
+        <w:t xml:space="preserve"> des Systems sollten wichtige Entscheidungen verstehen und nachvollziehen können.</w:t>
+      </w:r>
+    </w:p>
+    <w:p>
+      <w:pPr>
+        <w:pStyle w:val="Textkrper"/>
+      </w:pPr>
+      <w:proofErr w:type="gramStart"/>
       <w:r>
         <w:rPr>
           <w:b/>
-          <w:lang w:val="de-DE"/>
-        </w:rPr>
-        <w:t>Motivation.</w:t>
-      </w:r>
-    </w:p>
-    <w:p>
-      <w:pPr>
-        <w:pStyle w:val="Textkrper"/>
-        <w:rPr>
-          <w:lang w:val="de-DE"/>
-        </w:rPr>
-      </w:pPr>
-      <w:r>
-        <w:rPr>
-          <w:lang w:val="de-DE"/>
-        </w:rPr>
-        <w:t>Stakeholder des Systems sollten wichtige Entscheidungen verstehen und nachvollziehen können.</w:t>
-      </w:r>
-    </w:p>
-    <w:p>
-      <w:pPr>
-        <w:pStyle w:val="Textkrper"/>
-      </w:pPr>
-      <w:r>
-        <w:rPr>
-          <w:b/>
         </w:rPr>
         <w:t>Form.</w:t>
       </w:r>
-    </w:p>
-    <w:p>
-      <w:pPr>
-        <w:pStyle w:val="Textkrper"/>
-      </w:pPr>
-      <w:r>
-        <w:t>Verschiedene Möglichkeiten:</w:t>
+      <w:proofErr w:type="gramEnd"/>
+    </w:p>
+    <w:p>
+      <w:pPr>
+        <w:pStyle w:val="Textkrper"/>
+      </w:pPr>
+      <w:proofErr w:type="spellStart"/>
+      <w:r>
+        <w:t>Verschiedene</w:t>
+      </w:r>
+      <w:proofErr w:type="spellEnd"/>
+      <w:r>
+        <w:t xml:space="preserve"> </w:t>
+      </w:r>
+      <w:proofErr w:type="spellStart"/>
+      <w:r>
+        <w:t>Möglichkeiten</w:t>
+      </w:r>
+      <w:proofErr w:type="spellEnd"/>
+      <w:r>
+        <w:t>:</w:t>
       </w:r>
     </w:p>
     <w:p>
@@ -7427,15 +9476,62 @@
         </w:rPr>
         <w:t>ADR (</w:t>
       </w:r>
-      <w:hyperlink r:id="rId14">
-        <w:r>
-          <w:rPr>
-            <w:rStyle w:val="Hyperlink"/>
-            <w:lang w:val="de-DE"/>
-          </w:rPr>
-          <w:t>Architecture Decision Record</w:t>
-        </w:r>
-      </w:hyperlink>
+      <w:proofErr w:type="spellStart"/>
+      <w:r>
+        <w:fldChar w:fldCharType="begin"/>
+      </w:r>
+      <w:r>
+        <w:rPr>
+          <w:lang w:val="de-DE"/>
+        </w:rPr>
+        <w:instrText>HYPERLINK "http://thinkrelevance.com/blog/2011/11/15/documenting-architecture-decisions" \h</w:instrText>
+      </w:r>
+      <w:r>
+        <w:fldChar w:fldCharType="separate"/>
+      </w:r>
+      <w:r>
+        <w:rPr>
+          <w:rStyle w:val="Hyperlink"/>
+          <w:lang w:val="de-DE"/>
+        </w:rPr>
+        <w:t>Architecture</w:t>
+      </w:r>
+      <w:proofErr w:type="spellEnd"/>
+      <w:r>
+        <w:rPr>
+          <w:rStyle w:val="Hyperlink"/>
+          <w:lang w:val="de-DE"/>
+        </w:rPr>
+        <w:t xml:space="preserve"> </w:t>
+      </w:r>
+      <w:proofErr w:type="spellStart"/>
+      <w:r>
+        <w:rPr>
+          <w:rStyle w:val="Hyperlink"/>
+          <w:lang w:val="de-DE"/>
+        </w:rPr>
+        <w:t>Decision</w:t>
+      </w:r>
+      <w:proofErr w:type="spellEnd"/>
+      <w:r>
+        <w:rPr>
+          <w:rStyle w:val="Hyperlink"/>
+          <w:lang w:val="de-DE"/>
+        </w:rPr>
+        <w:t xml:space="preserve"> </w:t>
+      </w:r>
+      <w:proofErr w:type="spellStart"/>
+      <w:r>
+        <w:rPr>
+          <w:rStyle w:val="Hyperlink"/>
+          <w:lang w:val="de-DE"/>
+        </w:rPr>
+        <w:t>Record</w:t>
+      </w:r>
+      <w:proofErr w:type="spellEnd"/>
+      <w:r>
+        <w:fldChar w:fldCharType="end"/>
+      </w:r>
       <w:r>
         <w:rPr>
           <w:lang w:val="de-DE"/>
@@ -7528,7 +9624,21 @@
         <w:rPr>
           <w:lang w:val="de-DE"/>
         </w:rPr>
-        <w:t>Weil Qualitätsanforderungen die Architekturentscheidungen oft maßgeblich beeinflussen, sollten Sie die für Ihre Stakeholder relevanten Qualitätsanforderungen kennen, möglichst konkret und operationalisiert.</w:t>
+        <w:t xml:space="preserve">Weil Qualitätsanforderungen die Architekturentscheidungen oft maßgeblich beeinflussen, sollten Sie die für Ihre </w:t>
+      </w:r>
+      <w:proofErr w:type="spellStart"/>
+      <w:r>
+        <w:rPr>
+          <w:lang w:val="de-DE"/>
+        </w:rPr>
+        <w:t>Stakeholder</w:t>
+      </w:r>
+      <w:proofErr w:type="spellEnd"/>
+      <w:r>
+        <w:rPr>
+          <w:lang w:val="de-DE"/>
+        </w:rPr>
+        <w:t xml:space="preserve"> relevanten Qualitätsanforderungen kennen, möglichst konkret und operationalisiert.</w:t>
       </w:r>
     </w:p>
     <w:p>
@@ -7588,7 +9698,6 @@
           <w:b/>
           <w:lang w:val="de-DE"/>
         </w:rPr>
-        <w:lastRenderedPageBreak/>
         <w:t>Motivation.</w:t>
       </w:r>
     </w:p>
@@ -7633,11 +9742,19 @@
           <w:lang w:val="de-DE"/>
         </w:rPr>
       </w:pPr>
-      <w:r>
-        <w:rPr>
-          <w:lang w:val="de-DE"/>
-        </w:rPr>
-        <w:t>Mindmap mit Q-Oberbegriffen als Hauptzweige</w:t>
+      <w:proofErr w:type="spellStart"/>
+      <w:r>
+        <w:rPr>
+          <w:lang w:val="de-DE"/>
+        </w:rPr>
+        <w:t>Mindmap</w:t>
+      </w:r>
+      <w:proofErr w:type="spellEnd"/>
+      <w:r>
+        <w:rPr>
+          <w:lang w:val="de-DE"/>
+        </w:rPr>
+        <w:t xml:space="preserve"> mit Q-Oberbegriffen als Hauptzweige</w:t>
       </w:r>
     </w:p>
     <w:p>
@@ -7651,6 +9768,7 @@
         <w:rPr>
           <w:lang w:val="de-DE"/>
         </w:rPr>
+        <w:lastRenderedPageBreak/>
         <w:t>In jedem Fall sollten Sie hier Verweise auf die Szenarien des folgenden Abschnittes aufnehmen.</w:t>
       </w:r>
     </w:p>
@@ -7740,8 +9858,61 @@
         </w:rPr>
         <w:t xml:space="preserve">Nutzungsszenarien (auch genannt Anwendungs- oder Anwendungsfallszenarien) beschreiben, wie das System zur Laufzeit auf einen bestimmten Auslöser reagieren soll. Hierunter fallen auch Szenarien zur Beschreibung von Effizienz oder Performance. </w:t>
       </w:r>
-      <w:r>
-        <w:t>Beispiel: Das System beantwortet eine Benutzeranfrage innerhalb einer Sekunde.</w:t>
+      <w:proofErr w:type="spellStart"/>
+      <w:r>
+        <w:t>Beispiel</w:t>
+      </w:r>
+      <w:proofErr w:type="spellEnd"/>
+      <w:r>
+        <w:t xml:space="preserve">: Das System </w:t>
+      </w:r>
+      <w:proofErr w:type="spellStart"/>
+      <w:r>
+        <w:t>beantwortet</w:t>
+      </w:r>
+      <w:proofErr w:type="spellEnd"/>
+      <w:r>
+        <w:t xml:space="preserve"> </w:t>
+      </w:r>
+      <w:proofErr w:type="spellStart"/>
+      <w:r>
+        <w:t>eine</w:t>
+      </w:r>
+      <w:proofErr w:type="spellEnd"/>
+      <w:r>
+        <w:t xml:space="preserve"> </w:t>
+      </w:r>
+      <w:proofErr w:type="spellStart"/>
+      <w:r>
+        <w:t>Benutzeranfrage</w:t>
+      </w:r>
+      <w:proofErr w:type="spellEnd"/>
+      <w:r>
+        <w:t xml:space="preserve"> </w:t>
+      </w:r>
+      <w:proofErr w:type="spellStart"/>
+      <w:r>
+        <w:t>innerhalb</w:t>
+      </w:r>
+      <w:proofErr w:type="spellEnd"/>
+      <w:r>
+        <w:t xml:space="preserve"> </w:t>
+      </w:r>
+      <w:proofErr w:type="spellStart"/>
+      <w:r>
+        <w:t>einer</w:t>
+      </w:r>
+      <w:proofErr w:type="spellEnd"/>
+      <w:r>
+        <w:t xml:space="preserve"> </w:t>
+      </w:r>
+      <w:proofErr w:type="spellStart"/>
+      <w:r>
+        <w:t>Sekunde</w:t>
+      </w:r>
+      <w:proofErr w:type="spellEnd"/>
+      <w:r>
+        <w:t>.</w:t>
       </w:r>
     </w:p>
     <w:p>
@@ -7875,51 +10046,107 @@
         <w:rPr>
           <w:lang w:val="de-DE"/>
         </w:rPr>
+        <w:t>Eine nach Prioritäten geordnete Liste der erkannten Architekturrisiken und/oder technischen Schulden.</w:t>
+      </w:r>
+    </w:p>
+    <w:p>
+      <w:pPr>
+        <w:pStyle w:val="Textkrper"/>
+        <w:rPr>
+          <w:lang w:val="de-DE"/>
+        </w:rPr>
+      </w:pPr>
+      <w:r>
+        <w:rPr>
+          <w:b/>
+          <w:lang w:val="de-DE"/>
+        </w:rPr>
+        <w:t>Motivation.</w:t>
+      </w:r>
+    </w:p>
+    <w:p>
+      <w:pPr>
+        <w:pStyle w:val="Textkrper"/>
+        <w:rPr>
+          <w:lang w:val="de-DE"/>
+        </w:rPr>
+      </w:pPr>
+      <w:r>
+        <w:rPr>
+          <w:lang w:val="de-DE"/>
+        </w:rPr>
+        <w:t xml:space="preserve">"Risikomanagement ist Projektmanagement für Erwachsene" (Tim Lister, </w:t>
+      </w:r>
+      <w:proofErr w:type="spellStart"/>
+      <w:r>
+        <w:rPr>
+          <w:lang w:val="de-DE"/>
+        </w:rPr>
+        <w:t>Atlantic</w:t>
+      </w:r>
+      <w:proofErr w:type="spellEnd"/>
+      <w:r>
+        <w:rPr>
+          <w:lang w:val="de-DE"/>
+        </w:rPr>
+        <w:t xml:space="preserve"> Systems </w:t>
+      </w:r>
+      <w:proofErr w:type="spellStart"/>
+      <w:r>
+        <w:rPr>
+          <w:lang w:val="de-DE"/>
+        </w:rPr>
+        <w:t>Guild</w:t>
+      </w:r>
+      <w:proofErr w:type="spellEnd"/>
+      <w:r>
+        <w:rPr>
+          <w:lang w:val="de-DE"/>
+        </w:rPr>
+        <w:t>.)</w:t>
+      </w:r>
+    </w:p>
+    <w:p>
+      <w:pPr>
+        <w:pStyle w:val="Textkrper"/>
+        <w:rPr>
+          <w:lang w:val="de-DE"/>
+        </w:rPr>
+      </w:pPr>
+      <w:r>
+        <w:rPr>
+          <w:lang w:val="de-DE"/>
+        </w:rPr>
         <w:lastRenderedPageBreak/>
-        <w:t>Eine nach Prioritäten geordnete Liste der erkannten Architekturrisiken und/oder technischen Schulden.</w:t>
-      </w:r>
-    </w:p>
-    <w:p>
-      <w:pPr>
-        <w:pStyle w:val="Textkrper"/>
-        <w:rPr>
-          <w:lang w:val="de-DE"/>
-        </w:rPr>
-      </w:pPr>
-      <w:r>
-        <w:rPr>
-          <w:b/>
-          <w:lang w:val="de-DE"/>
-        </w:rPr>
-        <w:t>Motivation.</w:t>
-      </w:r>
-    </w:p>
-    <w:p>
-      <w:pPr>
-        <w:pStyle w:val="Textkrper"/>
-        <w:rPr>
-          <w:lang w:val="de-DE"/>
-        </w:rPr>
-      </w:pPr>
-      <w:r>
-        <w:rPr>
-          <w:lang w:val="de-DE"/>
-        </w:rPr>
-        <w:t>"Risikomanagement ist Projektmanagement für Erwachsene" (Tim Lister, Atlantic Systems Guild.)</w:t>
-      </w:r>
-    </w:p>
-    <w:p>
-      <w:pPr>
-        <w:pStyle w:val="Textkrper"/>
-        <w:rPr>
-          <w:lang w:val="de-DE"/>
-        </w:rPr>
-      </w:pPr>
-      <w:r>
-        <w:rPr>
-          <w:lang w:val="de-DE"/>
-        </w:rPr>
-        <w:t>Unter diesem Motto sollten Sie Architekturrisiken und/oder technische Schulden gezielt ermitteln, bewerten und Ihren Management-Stakeholdern (z.B. Projektleitung, Product-Owner) transparent machen.</w:t>
+        <w:t>Unter diesem Motto sollten Sie Architekturrisiken und/oder technische Schulden gezielt ermitteln, bewerten und Ihren Management-</w:t>
+      </w:r>
+      <w:proofErr w:type="spellStart"/>
+      <w:r>
+        <w:rPr>
+          <w:lang w:val="de-DE"/>
+        </w:rPr>
+        <w:t>Stakeholdern</w:t>
+      </w:r>
+      <w:proofErr w:type="spellEnd"/>
+      <w:r>
+        <w:rPr>
+          <w:lang w:val="de-DE"/>
+        </w:rPr>
+        <w:t xml:space="preserve"> (z.B. Projektleitung, </w:t>
+      </w:r>
+      <w:proofErr w:type="spellStart"/>
+      <w:r>
+        <w:rPr>
+          <w:lang w:val="de-DE"/>
+        </w:rPr>
+        <w:t>Product-Owner</w:t>
+      </w:r>
+      <w:proofErr w:type="spellEnd"/>
+      <w:r>
+        <w:rPr>
+          <w:lang w:val="de-DE"/>
+        </w:rPr>
+        <w:t>) transparent machen.</w:t>
       </w:r>
     </w:p>
     <w:p>
@@ -7993,7 +10220,21 @@
         <w:rPr>
           <w:lang w:val="de-DE"/>
         </w:rPr>
-        <w:t>Die wesentlichen fachlichen und technischen Begriffe, die Stakeholder im Zusammenhang mit dem System verwenden.</w:t>
+        <w:t xml:space="preserve">Die wesentlichen fachlichen und technischen Begriffe, die </w:t>
+      </w:r>
+      <w:proofErr w:type="spellStart"/>
+      <w:r>
+        <w:rPr>
+          <w:lang w:val="de-DE"/>
+        </w:rPr>
+        <w:t>Stakeholder</w:t>
+      </w:r>
+      <w:proofErr w:type="spellEnd"/>
+      <w:r>
+        <w:rPr>
+          <w:lang w:val="de-DE"/>
+        </w:rPr>
+        <w:t xml:space="preserve"> im Zusammenhang mit dem System verwenden.</w:t>
       </w:r>
     </w:p>
     <w:p>
@@ -8046,8 +10287,37 @@
           <w:numId w:val="22"/>
         </w:numPr>
       </w:pPr>
-      <w:r>
-        <w:t>diese Begriffe identisch verstehen, und</w:t>
+      <w:proofErr w:type="spellStart"/>
+      <w:r>
+        <w:t>diese</w:t>
+      </w:r>
+      <w:proofErr w:type="spellEnd"/>
+      <w:r>
+        <w:t xml:space="preserve"> </w:t>
+      </w:r>
+      <w:proofErr w:type="spellStart"/>
+      <w:r>
+        <w:t>Begriffe</w:t>
+      </w:r>
+      <w:proofErr w:type="spellEnd"/>
+      <w:r>
+        <w:t xml:space="preserve"> </w:t>
+      </w:r>
+      <w:proofErr w:type="spellStart"/>
+      <w:r>
+        <w:t>identisch</w:t>
+      </w:r>
+      <w:proofErr w:type="spellEnd"/>
+      <w:r>
+        <w:t xml:space="preserve"> </w:t>
+      </w:r>
+      <w:proofErr w:type="spellStart"/>
+      <w:r>
+        <w:t>verstehen</w:t>
+      </w:r>
+      <w:proofErr w:type="spellEnd"/>
+      <w:r>
+        <w:t>, und</w:t>
       </w:r>
     </w:p>
     <w:p>
@@ -8123,9 +10393,11 @@
             <w:pPr>
               <w:pStyle w:val="Compact"/>
             </w:pPr>
+            <w:proofErr w:type="spellStart"/>
             <w:r>
               <w:t>Begriff</w:t>
             </w:r>
+            <w:proofErr w:type="spellEnd"/>
           </w:p>
         </w:tc>
         <w:tc>
@@ -8218,8 +10490,13 @@
       </w:r>
     </w:p>
     <w:p>
-      <w:r>
-        <w:t xml:space="preserve">Arduino </w:t>
+      <w:proofErr w:type="spellStart"/>
+      <w:r>
+        <w:t>Arduino</w:t>
+      </w:r>
+      <w:proofErr w:type="spellEnd"/>
+      <w:r>
+        <w:t xml:space="preserve"> </w:t>
       </w:r>
       <w:r>
         <w:t>IDE</w:t>
@@ -8228,8 +10505,21 @@
     <w:p/>
     <w:p>
       <w:r>
-        <w:t>Settings for Amica NodeMCU</w:t>
-      </w:r>
+        <w:t xml:space="preserve">Settings for </w:t>
+      </w:r>
+      <w:proofErr w:type="spellStart"/>
+      <w:r>
+        <w:t>Amica</w:t>
+      </w:r>
+      <w:proofErr w:type="spellEnd"/>
+      <w:r>
+        <w:t xml:space="preserve"> </w:t>
+      </w:r>
+      <w:proofErr w:type="spellStart"/>
+      <w:r>
+        <w:t>NodeMCU</w:t>
+      </w:r>
+      <w:proofErr w:type="spellEnd"/>
     </w:p>
     <w:p/>
     <w:p>
@@ -8244,7 +10534,15 @@
       </w:r>
       <w:r>
         <w:tab/>
-        <w:t>“NodeMCU 1.0 (ESP 12-E Module)”</w:t>
+        <w:t>“</w:t>
+      </w:r>
+      <w:proofErr w:type="spellStart"/>
+      <w:r>
+        <w:t>NodeMCU</w:t>
+      </w:r>
+      <w:proofErr w:type="spellEnd"/>
+      <w:r>
+        <w:t xml:space="preserve"> 1.0 (ESP 12-E Module)”</w:t>
       </w:r>
       <w:r>
         <w:t xml:space="preserve"> </w:t>
@@ -8252,6 +10550,7 @@
     </w:p>
     <w:p>
       <w:r>
+        <w:lastRenderedPageBreak/>
         <w:t>CPU Frequency:</w:t>
       </w:r>
       <w:r>
@@ -8289,24 +10588,30 @@
       </w:r>
       <w:r>
         <w:tab/>
+      </w:r>
+      <w:proofErr w:type="spellStart"/>
+      <w:r>
         <w:t>USBtinyISP</w:t>
       </w:r>
+      <w:proofErr w:type="spellEnd"/>
     </w:p>
     <w:p/>
     <w:p>
       <w:pPr>
         <w:pStyle w:val="Heading1"/>
       </w:pPr>
+      <w:proofErr w:type="spellStart"/>
       <w:r>
         <w:t>Projekthistorie</w:t>
       </w:r>
+      <w:proofErr w:type="spellEnd"/>
     </w:p>
     <w:p>
       <w:pPr>
         <w:pStyle w:val="Listenabsatz"/>
         <w:numPr>
-          <w:ilvl w:val="1"/>
-          <w:numId w:val="22"/>
+          <w:ilvl w:val="0"/>
+          <w:numId w:val="28"/>
         </w:numPr>
         <w:rPr>
           <w:lang w:val="de-DE"/>
@@ -8316,7 +10621,49 @@
         <w:rPr>
           <w:lang w:val="de-DE"/>
         </w:rPr>
-        <w:t>Prototyp: DHT lesen und publish via mqtt (Adafruit IO) mit Batterieversorgung</w:t>
+        <w:t xml:space="preserve">Prototyp: DHT lesen und </w:t>
+      </w:r>
+      <w:proofErr w:type="spellStart"/>
+      <w:r>
+        <w:rPr>
+          <w:lang w:val="de-DE"/>
+        </w:rPr>
+        <w:t>publish</w:t>
+      </w:r>
+      <w:proofErr w:type="spellEnd"/>
+      <w:r>
+        <w:rPr>
+          <w:lang w:val="de-DE"/>
+        </w:rPr>
+        <w:t xml:space="preserve"> via </w:t>
+      </w:r>
+      <w:proofErr w:type="spellStart"/>
+      <w:r>
+        <w:rPr>
+          <w:lang w:val="de-DE"/>
+        </w:rPr>
+        <w:t>mqtt</w:t>
+      </w:r>
+      <w:proofErr w:type="spellEnd"/>
+      <w:r>
+        <w:rPr>
+          <w:lang w:val="de-DE"/>
+        </w:rPr>
+        <w:t xml:space="preserve"> (</w:t>
+      </w:r>
+      <w:proofErr w:type="spellStart"/>
+      <w:r>
+        <w:rPr>
+          <w:lang w:val="de-DE"/>
+        </w:rPr>
+        <w:t>Adafruit</w:t>
+      </w:r>
+      <w:proofErr w:type="spellEnd"/>
+      <w:r>
+        <w:rPr>
+          <w:lang w:val="de-DE"/>
+        </w:rPr>
+        <w:t xml:space="preserve"> IO) mit Batterieversorgung</w:t>
       </w:r>
       <w:r>
         <w:rPr>
@@ -8329,8 +10676,8 @@
       <w:pPr>
         <w:pStyle w:val="Listenabsatz"/>
         <w:numPr>
-          <w:ilvl w:val="1"/>
-          <w:numId w:val="22"/>
+          <w:ilvl w:val="0"/>
+          <w:numId w:val="28"/>
         </w:numPr>
         <w:rPr>
           <w:lang w:val="de-DE"/>
@@ -8340,14 +10687,61 @@
         <w:rPr>
           <w:lang w:val="de-DE"/>
         </w:rPr>
-        <w:t>Prototyp: DHT lesen und anzeigen auf OLED diaplay</w:t>
-      </w:r>
-      <w:r>
-        <w:rPr>
-          <w:lang w:val="de-DE"/>
-        </w:rPr>
-        <w:t xml:space="preserve"> (AMICA NodeMCU) -&gt; ok</w:t>
-      </w:r>
+        <w:t xml:space="preserve">Prototyp: DHT lesen und anzeigen auf OLED </w:t>
+      </w:r>
+      <w:proofErr w:type="spellStart"/>
+      <w:r>
+        <w:rPr>
+          <w:lang w:val="de-DE"/>
+        </w:rPr>
+        <w:t>diaplay</w:t>
+      </w:r>
+      <w:proofErr w:type="spellEnd"/>
+      <w:r>
+        <w:rPr>
+          <w:lang w:val="de-DE"/>
+        </w:rPr>
+        <w:t xml:space="preserve"> (AMICA </w:t>
+      </w:r>
+      <w:proofErr w:type="spellStart"/>
+      <w:r>
+        <w:rPr>
+          <w:lang w:val="de-DE"/>
+        </w:rPr>
+        <w:t>NodeMCU</w:t>
+      </w:r>
+      <w:proofErr w:type="spellEnd"/>
+      <w:r>
+        <w:rPr>
+          <w:lang w:val="de-DE"/>
+        </w:rPr>
+        <w:t>) -&gt; ok</w:t>
+      </w:r>
+    </w:p>
+    <w:p>
+      <w:pPr>
+        <w:pStyle w:val="Textkrper"/>
+        <w:numPr>
+          <w:ilvl w:val="0"/>
+          <w:numId w:val="28"/>
+        </w:numPr>
+        <w:rPr>
+          <w:lang w:val="de-DE"/>
+        </w:rPr>
+      </w:pPr>
+      <w:r>
+        <w:rPr>
+          <w:lang w:val="de-DE"/>
+        </w:rPr>
+        <w:t>Prototyp: Schaltbare Spannungsversorgung (Strom sparen -&gt; längerer Betrieb am Akku, evtl. limitierter Spannungsausgang des µC) -&gt; ok</w:t>
+      </w:r>
+    </w:p>
+    <w:p>
+      <w:pPr>
+        <w:rPr>
+          <w:lang w:val="de-DE"/>
+        </w:rPr>
+      </w:pPr>
     </w:p>
     <w:p>
       <w:pPr>
@@ -8378,7 +10772,35 @@
         <w:rPr>
           <w:lang w:val="de-DE"/>
         </w:rPr>
-        <w:t xml:space="preserve">Dokumentation Whitebox „Spannungsversorgung“, „Werte auf Display anzeigen“, „mqtt“ </w:t>
+        <w:t xml:space="preserve">Dokumentation </w:t>
+      </w:r>
+      <w:proofErr w:type="spellStart"/>
+      <w:r>
+        <w:rPr>
+          <w:lang w:val="de-DE"/>
+        </w:rPr>
+        <w:t>Whitebox</w:t>
+      </w:r>
+      <w:proofErr w:type="spellEnd"/>
+      <w:r>
+        <w:rPr>
+          <w:lang w:val="de-DE"/>
+        </w:rPr>
+        <w:t xml:space="preserve"> „Spannungsversorgung“, „Werte auf Display anzeigen“, „</w:t>
+      </w:r>
+      <w:proofErr w:type="spellStart"/>
+      <w:r>
+        <w:rPr>
+          <w:lang w:val="de-DE"/>
+        </w:rPr>
+        <w:t>mqtt</w:t>
+      </w:r>
+      <w:proofErr w:type="spellEnd"/>
+      <w:r>
+        <w:rPr>
+          <w:lang w:val="de-DE"/>
+        </w:rPr>
+        <w:t xml:space="preserve">“ </w:t>
       </w:r>
     </w:p>
     <w:p>
@@ -8396,7 +10818,21 @@
         <w:rPr>
           <w:lang w:val="de-DE"/>
         </w:rPr>
-        <w:t>Gesamtschaltung und –Pinout anfangen</w:t>
+        <w:t>Gesamtschaltung und –</w:t>
+      </w:r>
+      <w:proofErr w:type="spellStart"/>
+      <w:r>
+        <w:rPr>
+          <w:lang w:val="de-DE"/>
+        </w:rPr>
+        <w:t>Pinout</w:t>
+      </w:r>
+      <w:proofErr w:type="spellEnd"/>
+      <w:r>
+        <w:rPr>
+          <w:lang w:val="de-DE"/>
+        </w:rPr>
+        <w:t xml:space="preserve"> anfangen</w:t>
       </w:r>
     </w:p>
     <w:p>
@@ -8486,7 +10922,35 @@
         <w:rPr>
           <w:lang w:val="de-DE"/>
         </w:rPr>
-        <w:t>Prototyp: Verwendung des „Deep Sleep“</w:t>
+        <w:t>Prototyp: Verwendung des „</w:t>
+      </w:r>
+      <w:proofErr w:type="spellStart"/>
+      <w:r>
+        <w:rPr>
+          <w:lang w:val="de-DE"/>
+        </w:rPr>
+        <w:t>Deep</w:t>
+      </w:r>
+      <w:proofErr w:type="spellEnd"/>
+      <w:r>
+        <w:rPr>
+          <w:lang w:val="de-DE"/>
+        </w:rPr>
+        <w:t xml:space="preserve"> </w:t>
+      </w:r>
+      <w:proofErr w:type="spellStart"/>
+      <w:r>
+        <w:rPr>
+          <w:lang w:val="de-DE"/>
+        </w:rPr>
+        <w:t>Sleep</w:t>
+      </w:r>
+      <w:proofErr w:type="spellEnd"/>
+      <w:r>
+        <w:rPr>
+          <w:lang w:val="de-DE"/>
+        </w:rPr>
+        <w:t>“</w:t>
       </w:r>
     </w:p>
     <w:p>
@@ -9119,7 +11583,7 @@
     </w:lvl>
   </w:abstractNum>
   <w:abstractNum w:abstractNumId="6">
-    <w:nsid w:val="5B45A00B"/>
+    <w:nsid w:val="5AA64DD3"/>
     <w:multiLevelType w:val="multilevel"/>
     <w:tmpl w:val="AC1C59F0"/>
     <w:lvl w:ilvl="0">
@@ -9218,6 +11682,105 @@
     </w:lvl>
   </w:abstractNum>
   <w:abstractNum w:abstractNumId="7">
+    <w:nsid w:val="5B45A00B"/>
+    <w:multiLevelType w:val="multilevel"/>
+    <w:tmpl w:val="AC1C59F0"/>
+    <w:lvl w:ilvl="0">
+      <w:start w:val="1"/>
+      <w:numFmt w:val="decimal"/>
+      <w:lvlText w:val="%1."/>
+      <w:lvlJc w:val="left"/>
+      <w:pPr>
+        <w:tabs>
+          <w:tab w:val="num" w:pos="0"/>
+        </w:tabs>
+        <w:ind w:left="480" w:hanging="480"/>
+      </w:pPr>
+    </w:lvl>
+    <w:lvl w:ilvl="1">
+      <w:start w:val="1"/>
+      <w:numFmt w:val="decimal"/>
+      <w:lvlText w:val="%2."/>
+      <w:lvlJc w:val="left"/>
+      <w:pPr>
+        <w:tabs>
+          <w:tab w:val="num" w:pos="720"/>
+        </w:tabs>
+        <w:ind w:left="1200" w:hanging="480"/>
+      </w:pPr>
+    </w:lvl>
+    <w:lvl w:ilvl="2">
+      <w:start w:val="1"/>
+      <w:numFmt w:val="decimal"/>
+      <w:lvlText w:val="%3."/>
+      <w:lvlJc w:val="left"/>
+      <w:pPr>
+        <w:tabs>
+          <w:tab w:val="num" w:pos="1440"/>
+        </w:tabs>
+        <w:ind w:left="1920" w:hanging="480"/>
+      </w:pPr>
+    </w:lvl>
+    <w:lvl w:ilvl="3">
+      <w:start w:val="1"/>
+      <w:numFmt w:val="decimal"/>
+      <w:lvlText w:val="%4."/>
+      <w:lvlJc w:val="left"/>
+      <w:pPr>
+        <w:tabs>
+          <w:tab w:val="num" w:pos="2160"/>
+        </w:tabs>
+        <w:ind w:left="2640" w:hanging="480"/>
+      </w:pPr>
+    </w:lvl>
+    <w:lvl w:ilvl="4">
+      <w:start w:val="1"/>
+      <w:numFmt w:val="decimal"/>
+      <w:lvlText w:val="%5."/>
+      <w:lvlJc w:val="left"/>
+      <w:pPr>
+        <w:tabs>
+          <w:tab w:val="num" w:pos="2880"/>
+        </w:tabs>
+        <w:ind w:left="3360" w:hanging="480"/>
+      </w:pPr>
+    </w:lvl>
+    <w:lvl w:ilvl="5">
+      <w:start w:val="1"/>
+      <w:numFmt w:val="decimal"/>
+      <w:lvlText w:val="%6."/>
+      <w:lvlJc w:val="left"/>
+      <w:pPr>
+        <w:tabs>
+          <w:tab w:val="num" w:pos="3600"/>
+        </w:tabs>
+        <w:ind w:left="4080" w:hanging="480"/>
+      </w:pPr>
+    </w:lvl>
+    <w:lvl w:ilvl="6">
+      <w:start w:val="1"/>
+      <w:numFmt w:val="decimal"/>
+      <w:lvlText w:val="%7."/>
+      <w:lvlJc w:val="left"/>
+      <w:pPr>
+        <w:tabs>
+          <w:tab w:val="num" w:pos="4320"/>
+        </w:tabs>
+        <w:ind w:left="4800" w:hanging="480"/>
+      </w:pPr>
+    </w:lvl>
+    <w:lvl w:ilvl="7">
+      <w:numFmt w:val="decimal"/>
+      <w:lvlText w:val=""/>
+      <w:lvlJc w:val="left"/>
+    </w:lvl>
+    <w:lvl w:ilvl="8">
+      <w:numFmt w:val="decimal"/>
+      <w:lvlText w:val=""/>
+      <w:lvlJc w:val="left"/>
+    </w:lvl>
+  </w:abstractNum>
+  <w:abstractNum w:abstractNumId="8">
     <w:nsid w:val="7ACE14F4"/>
     <w:multiLevelType w:val="hybridMultilevel"/>
     <w:tmpl w:val="C52819B4"/>
@@ -9367,7 +11930,7 @@
     <w:abstractNumId w:val="0"/>
   </w:num>
   <w:num w:numId="13">
-    <w:abstractNumId w:val="6"/>
+    <w:abstractNumId w:val="7"/>
     <w:lvlOverride w:ilvl="0">
       <w:startOverride w:val="1"/>
     </w:lvlOverride>
@@ -9415,28 +11978,7 @@
     <w:abstractNumId w:val="0"/>
   </w:num>
   <w:num w:numId="22">
-    <w:abstractNumId w:val="6"/>
-    <w:lvlOverride w:ilvl="0">
-      <w:startOverride w:val="1"/>
-    </w:lvlOverride>
-    <w:lvlOverride w:ilvl="1">
-      <w:startOverride w:val="1"/>
-    </w:lvlOverride>
-    <w:lvlOverride w:ilvl="2">
-      <w:startOverride w:val="1"/>
-    </w:lvlOverride>
-    <w:lvlOverride w:ilvl="3">
-      <w:startOverride w:val="1"/>
-    </w:lvlOverride>
-    <w:lvlOverride w:ilvl="4">
-      <w:startOverride w:val="1"/>
-    </w:lvlOverride>
-    <w:lvlOverride w:ilvl="5">
-      <w:startOverride w:val="1"/>
-    </w:lvlOverride>
-    <w:lvlOverride w:ilvl="6">
-      <w:startOverride w:val="1"/>
-    </w:lvlOverride>
+    <w:abstractNumId w:val="7"/>
   </w:num>
   <w:num w:numId="23">
     <w:abstractNumId w:val="0"/>
@@ -9445,13 +11987,16 @@
     <w:abstractNumId w:val="2"/>
   </w:num>
   <w:num w:numId="25">
-    <w:abstractNumId w:val="7"/>
+    <w:abstractNumId w:val="8"/>
   </w:num>
   <w:num w:numId="26">
     <w:abstractNumId w:val="4"/>
   </w:num>
   <w:num w:numId="27">
     <w:abstractNumId w:val="5"/>
+  </w:num>
+  <w:num w:numId="28">
+    <w:abstractNumId w:val="6"/>
   </w:num>
 </w:numbering>
 </file>

</xml_diff>